<commit_message>
chanign midterm report name and ignroing some files
</commit_message>
<xml_diff>
--- a/Papers/Improving Schema Matching with Linked Data/Improving Schema Matching with Linked Data.docx
+++ b/Papers/Improving Schema Matching with Linked Data/Improving Schema Matching with Linked Data.docx
@@ -137,7 +137,6 @@
           <w:spacing w:val="-2"/>
         </w:rPr>
       </w:pPr>
-      <w:proofErr w:type="spellStart"/>
       <w:r>
         <w:rPr>
           <w:spacing w:val="-2"/>
@@ -155,23 +154,8 @@
         <w:rPr>
           <w:spacing w:val="-2"/>
         </w:rPr>
-        <w:t>l</w:t>
-      </w:r>
-      <w:proofErr w:type="spellEnd"/>
-      <w:r>
-        <w:rPr>
-          <w:spacing w:val="-2"/>
-        </w:rPr>
-        <w:t xml:space="preserve"> </w:t>
-      </w:r>
-      <w:proofErr w:type="spellStart"/>
-      <w:r>
-        <w:rPr>
-          <w:spacing w:val="-2"/>
-        </w:rPr>
-        <w:t>Troncy</w:t>
-      </w:r>
-      <w:proofErr w:type="spellEnd"/>
+        <w:t>l Troncy</w:t>
+      </w:r>
       <w:r>
         <w:rPr>
           <w:rFonts w:cs="Helvetica"/>
@@ -253,7 +237,95 @@
           <w:spacing w:val="-2"/>
           <w:lang w:val="fr-FR"/>
         </w:rPr>
-        <w:t>805 avenue du Dr. Maurice Donat, BP 1216, 06254 Mougins Cedex, France</w:t>
+        <w:t>805 avenue</w:t>
+      </w:r>
+      <w:r>
+        <w:rPr>
+          <w:spacing w:val="-2"/>
+          <w:lang w:val="fr-FR"/>
+        </w:rPr>
+        <w:t xml:space="preserve"> du Dr. Maurice Donat, BP 1216</w:t>
+      </w:r>
+      <w:r>
+        <w:rPr>
+          <w:spacing w:val="-2"/>
+          <w:lang w:val="fr-FR"/>
+        </w:rPr>
+        <w:br/>
+      </w:r>
+      <w:sdt>
+        <w:sdtPr>
+          <w:rPr>
+            <w:spacing w:val="-2"/>
+            <w:lang w:val="fr-FR"/>
+          </w:rPr>
+          <w:id w:val="1499069647"/>
+          <w:citation/>
+        </w:sdtPr>
+        <w:sdtContent>
+          <w:r>
+            <w:rPr>
+              <w:spacing w:val="-2"/>
+              <w:lang w:val="fr-FR"/>
+            </w:rPr>
+            <w:fldChar w:fldCharType="begin"/>
+          </w:r>
+          <w:r>
+            <w:rPr>
+              <w:spacing w:val="-2"/>
+              <w:lang w:val="fr-FR"/>
+            </w:rPr>
+            <w:instrText xml:space="preserve"> CITATION Lim10 \l 1033 </w:instrText>
+          </w:r>
+          <w:r>
+            <w:rPr>
+              <w:spacing w:val="-2"/>
+              <w:lang w:val="fr-FR"/>
+            </w:rPr>
+            <w:fldChar w:fldCharType="separate"/>
+          </w:r>
+          <w:r>
+            <w:rPr>
+              <w:noProof/>
+              <w:spacing w:val="-2"/>
+              <w:lang w:val="fr-FR"/>
+            </w:rPr>
+            <w:t>[</w:t>
+          </w:r>
+          <w:hyperlink w:anchor="Lim10" w:history="1">
+            <w:r>
+              <w:rPr>
+                <w:rStyle w:val="Author"/>
+                <w:noProof/>
+                <w:spacing w:val="-2"/>
+                <w:lang w:val="fr-FR"/>
+              </w:rPr>
+              <w:t>1</w:t>
+            </w:r>
+          </w:hyperlink>
+          <w:r>
+            <w:rPr>
+              <w:noProof/>
+              <w:spacing w:val="-2"/>
+              <w:lang w:val="fr-FR"/>
+            </w:rPr>
+            <w:t>]</w:t>
+          </w:r>
+          <w:r>
+            <w:rPr>
+              <w:spacing w:val="-2"/>
+              <w:lang w:val="fr-FR"/>
+            </w:rPr>
+            <w:fldChar w:fldCharType="end"/>
+          </w:r>
+        </w:sdtContent>
+      </w:sdt>
+      <w:r>
+        <w:rPr>
+          <w:spacing w:val="-2"/>
+          <w:lang w:val="fr-FR"/>
+        </w:rPr>
+        <w:t>06254 Mougins Cedex, France</w:t>
       </w:r>
     </w:p>
     <w:p>
@@ -684,9 +756,10 @@
           <w:hyperlink w:anchor="Her03" w:history="1">
             <w:r>
               <w:rPr>
+                <w:rStyle w:val="Author"/>
                 <w:noProof/>
               </w:rPr>
-              <w:t>1</w:t>
+              <w:t>2</w:t>
             </w:r>
           </w:hyperlink>
           <w:r>
@@ -748,9 +821,10 @@
           <w:hyperlink w:anchor="Boy11" w:history="1">
             <w:r>
               <w:rPr>
+                <w:rStyle w:val="Author"/>
                 <w:noProof/>
               </w:rPr>
-              <w:t>2</w:t>
+              <w:t>3</w:t>
             </w:r>
           </w:hyperlink>
           <w:r>
@@ -883,9 +957,10 @@
           <w:hyperlink w:anchor="LaV11" w:history="1">
             <w:r>
               <w:rPr>
+                <w:rStyle w:val="Author"/>
                 <w:noProof/>
               </w:rPr>
-              <w:t>3</w:t>
+              <w:t>4</w:t>
             </w:r>
           </w:hyperlink>
           <w:r>
@@ -1035,9 +1110,10 @@
           <w:hyperlink w:anchor="Kav11" w:history="1">
             <w:r>
               <w:rPr>
+                <w:rStyle w:val="Author"/>
                 <w:noProof/>
               </w:rPr>
-              <w:t>4</w:t>
+              <w:t>5</w:t>
             </w:r>
           </w:hyperlink>
           <w:r>
@@ -1146,9 +1222,10 @@
           <w:hyperlink w:anchor="Goo" w:history="1">
             <w:r>
               <w:rPr>
+                <w:rStyle w:val="Author"/>
                 <w:noProof/>
               </w:rPr>
-              <w:t>5</w:t>
+              <w:t>6</w:t>
             </w:r>
           </w:hyperlink>
           <w:r>
@@ -1201,9 +1278,10 @@
           <w:hyperlink w:anchor="Biz09" w:history="1">
             <w:r>
               <w:rPr>
+                <w:rStyle w:val="Author"/>
                 <w:noProof/>
               </w:rPr>
-              <w:t>6</w:t>
+              <w:t>7</w:t>
             </w:r>
           </w:hyperlink>
           <w:r>
@@ -1309,9 +1387,10 @@
           <w:hyperlink w:anchor="Peu12" w:history="1">
             <w:r>
               <w:rPr>
+                <w:rStyle w:val="Author"/>
                 <w:noProof/>
               </w:rPr>
-              <w:t>7</w:t>
+              <w:t>8</w:t>
             </w:r>
           </w:hyperlink>
           <w:r>
@@ -1588,7 +1667,6 @@
           <w:id w:val="2052495770"/>
           <w:citation/>
         </w:sdtPr>
-        <w:sdtEndPr/>
         <w:sdtContent>
           <w:r>
             <w:fldChar w:fldCharType="begin"/>
@@ -1608,9 +1686,10 @@
           <w:hyperlink w:anchor="Mil03" w:history="1">
             <w:r>
               <w:rPr>
+                <w:rStyle w:val="Author"/>
                 <w:noProof/>
               </w:rPr>
-              <w:t>8</w:t>
+              <w:t>9</w:t>
             </w:r>
           </w:hyperlink>
           <w:r>
@@ -1660,9 +1739,10 @@
           <w:hyperlink w:anchor="Rei04" w:history="1">
             <w:r>
               <w:rPr>
+                <w:rStyle w:val="Author"/>
                 <w:noProof/>
               </w:rPr>
-              <w:t>9</w:t>
+              <w:t>10</w:t>
             </w:r>
           </w:hyperlink>
           <w:r>
@@ -1706,9 +1786,10 @@
           <w:hyperlink w:anchor="Wan03" w:history="1">
             <w:r>
               <w:rPr>
+                <w:rStyle w:val="Author"/>
                 <w:noProof/>
               </w:rPr>
-              <w:t>10</w:t>
+              <w:t>11</w:t>
             </w:r>
           </w:hyperlink>
           <w:r>
@@ -1752,9 +1833,10 @@
           <w:hyperlink w:anchor="Sda07" w:history="1">
             <w:r>
               <w:rPr>
+                <w:rStyle w:val="Author"/>
                 <w:noProof/>
               </w:rPr>
-              <w:t>11</w:t>
+              <w:t>12</w:t>
             </w:r>
           </w:hyperlink>
           <w:r>
@@ -1778,6 +1860,107 @@
       <w:proofErr w:type="gramEnd"/>
       <w:r>
         <w:t xml:space="preserve"> a step further by launching speculative queries to standard Web search engines to enlarge the set of potential candidate labels. </w:t>
+      </w:r>
+      <w:r>
+        <w:t xml:space="preserve">More recently, </w:t>
+      </w:r>
+      <w:sdt>
+        <w:sdtPr>
+          <w:id w:val="652573992"/>
+          <w:citation/>
+        </w:sdtPr>
+        <w:sdtContent>
+          <w:r>
+            <w:fldChar w:fldCharType="begin"/>
+          </w:r>
+          <w:r>
+            <w:instrText xml:space="preserve"> CITATION Lim10 \l 1033 </w:instrText>
+          </w:r>
+          <w:r>
+            <w:fldChar w:fldCharType="separate"/>
+          </w:r>
+          <w:r>
+            <w:rPr>
+              <w:noProof/>
+            </w:rPr>
+            <w:t>[</w:t>
+          </w:r>
+          <w:hyperlink w:anchor="Lim10" w:history="1">
+            <w:r>
+              <w:rPr>
+                <w:rStyle w:val="Author"/>
+                <w:noProof/>
+              </w:rPr>
+              <w:t>1</w:t>
+            </w:r>
+          </w:hyperlink>
+          <w:r>
+            <w:rPr>
+              <w:noProof/>
+            </w:rPr>
+            <w:t>]</w:t>
+          </w:r>
+          <w:r>
+            <w:fldChar w:fldCharType="end"/>
+          </w:r>
+        </w:sdtContent>
+      </w:sdt>
+      <w:r>
+        <w:t xml:space="preserve"> </w:t>
+      </w:r>
+      <w:r>
+        <w:t>applies</w:t>
+      </w:r>
+      <w:r>
+        <w:t xml:space="preserve"> machine learning techniques to </w:t>
+      </w:r>
+      <w:r>
+        <w:t>respectively annotate table</w:t>
+      </w:r>
+      <w:r>
+        <w:t xml:space="preserve"> </w:t>
+      </w:r>
+      <w:r>
+        <w:t>rows</w:t>
+      </w:r>
+      <w:r>
+        <w:t xml:space="preserve"> as entities</w:t>
+      </w:r>
+      <w:r>
+        <w:t>, columns as their types and pairs of columns as relationships, referring to the YAGO ontology</w:t>
+      </w:r>
+      <w:r>
+        <w:t>.</w:t>
+      </w:r>
+      <w:r>
+        <w:t xml:space="preserve"> </w:t>
+      </w:r>
+      <w:r>
+        <w:t xml:space="preserve">The work presented aims </w:t>
+      </w:r>
+      <w:r>
+        <w:t xml:space="preserve">however </w:t>
+      </w:r>
+      <w:r>
+        <w:t>at leveraging</w:t>
+      </w:r>
+      <w:r>
+        <w:t xml:space="preserve"> </w:t>
+      </w:r>
+      <w:r>
+        <w:t>such</w:t>
+      </w:r>
+      <w:r>
+        <w:t xml:space="preserve"> annotations to assist semantic search queries</w:t>
+      </w:r>
+      <w:r>
+        <w:t xml:space="preserve"> construction and not </w:t>
+      </w:r>
+      <w:r>
+        <w:t>at improving</w:t>
+      </w:r>
+      <w:r>
+        <w:t xml:space="preserve"> schema matching. </w:t>
       </w:r>
     </w:p>
     <w:p>
@@ -1817,9 +2000,10 @@
           <w:hyperlink w:anchor="Fin10" w:history="1">
             <w:r>
               <w:rPr>
+                <w:rStyle w:val="Author"/>
                 <w:noProof/>
               </w:rPr>
-              <w:t>12</w:t>
+              <w:t>13</w:t>
             </w:r>
           </w:hyperlink>
           <w:r>
@@ -1837,7 +2021,11 @@
         <w:t xml:space="preserve"> </w:t>
       </w:r>
       <w:r>
-        <w:t xml:space="preserve">present techniques to automatically infer a semantic model on tabular data by getting top candidates </w:t>
+        <w:t xml:space="preserve">present techniques to automatically infer a semantic model on </w:t>
+      </w:r>
+      <w:r>
+        <w:lastRenderedPageBreak/>
+        <w:t xml:space="preserve">tabular data by getting top candidates </w:t>
       </w:r>
       <w:r>
         <w:t xml:space="preserve">from </w:t>
@@ -1874,9 +2062,10 @@
           <w:hyperlink w:anchor="Fin09" w:history="1">
             <w:r>
               <w:rPr>
+                <w:rStyle w:val="Author"/>
                 <w:noProof/>
               </w:rPr>
-              <w:t>13</w:t>
+              <w:t>14</w:t>
             </w:r>
           </w:hyperlink>
           <w:r>
@@ -1921,11 +2110,7 @@
         <w:t>acronyms and la</w:t>
       </w:r>
       <w:r>
-        <w:t xml:space="preserve">nguages are not well </w:t>
-      </w:r>
-      <w:r>
-        <w:lastRenderedPageBreak/>
-        <w:t xml:space="preserve">handled </w:t>
+        <w:t xml:space="preserve">nguages are not well handled </w:t>
       </w:r>
       <w:sdt>
         <w:sdtPr>
@@ -1951,9 +2136,10 @@
           <w:hyperlink w:anchor="Fin10" w:history="1">
             <w:r>
               <w:rPr>
+                <w:rStyle w:val="Author"/>
                 <w:noProof/>
               </w:rPr>
-              <w:t>12</w:t>
+              <w:t>13</w:t>
             </w:r>
           </w:hyperlink>
           <w:r>
@@ -1997,9 +2183,10 @@
           <w:hyperlink w:anchor="Has11" w:history="1">
             <w:r>
               <w:rPr>
+                <w:rStyle w:val="Author"/>
                 <w:noProof/>
               </w:rPr>
-              <w:t>14</w:t>
+              <w:t>15</w:t>
             </w:r>
           </w:hyperlink>
           <w:r>
@@ -2061,9 +2248,10 @@
           <w:hyperlink w:anchor="Met" w:history="1">
             <w:r>
               <w:rPr>
+                <w:rStyle w:val="Author"/>
                 <w:noProof/>
               </w:rPr>
-              <w:t>15</w:t>
+              <w:t>16</w:t>
             </w:r>
           </w:hyperlink>
           <w:r>
@@ -2214,9 +2402,10 @@
           <w:hyperlink w:anchor="Smi" w:history="1">
             <w:r>
               <w:rPr>
+                <w:rStyle w:val="Author"/>
                 <w:noProof/>
               </w:rPr>
-              <w:t>16</w:t>
+              <w:t>17</w:t>
             </w:r>
           </w:hyperlink>
           <w:r>
@@ -2299,143 +2488,462 @@
         <w:rPr>
           <w:noProof/>
         </w:rPr>
-        <w:pict>
-          <v:shapetype id="_x0000_t202" coordsize="21600,21600" o:spt="202" path="m,l,21600r21600,l21600,xe">
-            <v:stroke joinstyle="miter"/>
-            <v:path gradientshapeok="t" o:connecttype="rect"/>
-          </v:shapetype>
-          <v:shape id="Text Box 4" o:spid="_x0000_s1026" type="#_x0000_t202" style="position:absolute;left:0;text-align:left;margin-left:-2.15pt;margin-top:455.85pt;width:243pt;height:26.6pt;z-index:251660288;visibility:visible;mso-wrap-style:square;mso-wrap-distance-left:9pt;mso-wrap-distance-top:0;mso-wrap-distance-right:9pt;mso-wrap-distance-bottom:0;mso-position-horizontal:absolute;mso-position-horizontal-relative:text;mso-position-vertical:absolute;mso-position-vertical-relative:text;v-text-anchor:top" o:gfxdata="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" stroked="f">
-            <v:textbox>
-              <w:txbxContent>
-                <w:p>
-                  <w:pPr>
-                    <w:pStyle w:val="Caption"/>
-                  </w:pPr>
-                  <w:proofErr w:type="gramStart"/>
-                  <w:r>
-                    <w:t>Figure 3.</w:t>
-                  </w:r>
-                  <w:proofErr w:type="gramEnd"/>
-                  <w:r>
-                    <w:t xml:space="preserve"> Suggestions of Table Matching</w:t>
-                  </w:r>
-                </w:p>
-                <w:p>
-                  <w:pPr>
-                    <w:rPr>
-                      <w:lang w:eastAsia="en-AU"/>
-                    </w:rPr>
-                  </w:pPr>
-                </w:p>
-                <w:p>
-                  <w:pPr>
-                    <w:pStyle w:val="Caption"/>
-                  </w:pPr>
-                </w:p>
-                <w:p>
-                  <w:pPr>
-                    <w:pStyle w:val="Caption"/>
-                  </w:pPr>
-                  <w:r>
-                    <w:t>.</w:t>
-                  </w:r>
-                </w:p>
-                <w:p>
-                  <w:pPr>
-                    <w:rPr>
-                      <w:lang w:val="en-AU"/>
-                    </w:rPr>
-                  </w:pPr>
-                </w:p>
-                <w:p>
-                  <w:pPr>
-                    <w:rPr>
-                      <w:lang w:val="en-AU"/>
-                    </w:rPr>
-                  </w:pPr>
-                </w:p>
-              </w:txbxContent>
-            </v:textbox>
-          </v:shape>
-        </w:pict>
+        <mc:AlternateContent>
+          <mc:Choice Requires="wps">
+            <w:drawing>
+              <wp:anchor distT="0" distB="0" distL="114300" distR="114300" simplePos="0" relativeHeight="251660288" behindDoc="0" locked="0" layoutInCell="1" allowOverlap="1">
+                <wp:simplePos x="0" y="0"/>
+                <wp:positionH relativeFrom="column">
+                  <wp:posOffset>-27305</wp:posOffset>
+                </wp:positionH>
+                <wp:positionV relativeFrom="paragraph">
+                  <wp:posOffset>5789295</wp:posOffset>
+                </wp:positionV>
+                <wp:extent cx="3086100" cy="337820"/>
+                <wp:effectExtent l="0" t="0" r="0" b="5080"/>
+                <wp:wrapNone/>
+                <wp:docPr id="22" name="Text Box 4"/>
+                <wp:cNvGraphicFramePr>
+                  <a:graphicFrameLocks xmlns:a="http://schemas.openxmlformats.org/drawingml/2006/main"/>
+                </wp:cNvGraphicFramePr>
+                <a:graphic xmlns:a="http://schemas.openxmlformats.org/drawingml/2006/main">
+                  <a:graphicData uri="http://schemas.microsoft.com/office/word/2010/wordprocessingShape">
+                    <wps:wsp>
+                      <wps:cNvSpPr txBox="1">
+                        <a:spLocks noChangeArrowheads="1"/>
+                      </wps:cNvSpPr>
+                      <wps:spPr bwMode="auto">
+                        <a:xfrm>
+                          <a:off x="0" y="0"/>
+                          <a:ext cx="3086100" cy="337820"/>
+                        </a:xfrm>
+                        <a:prstGeom prst="rect">
+                          <a:avLst/>
+                        </a:prstGeom>
+                        <a:solidFill>
+                          <a:srgbClr val="FFFFFF"/>
+                        </a:solidFill>
+                        <a:ln>
+                          <a:noFill/>
+                        </a:ln>
+                        <a:effectLst/>
+                        <a:extLst>
+                          <a:ext uri="{91240B29-F687-4F45-9708-019B960494DF}">
+                            <a14:hiddenLine xmlns:a14="http://schemas.microsoft.com/office/drawing/2010/main" w="9525">
+                              <a:solidFill>
+                                <a:srgbClr val="000000"/>
+                              </a:solidFill>
+                              <a:miter lim="800000"/>
+                              <a:headEnd/>
+                              <a:tailEnd/>
+                            </a14:hiddenLine>
+                          </a:ext>
+                          <a:ext uri="{AF507438-7753-43E0-B8FC-AC1667EBCBE1}">
+                            <a14:hiddenEffects xmlns:a14="http://schemas.microsoft.com/office/drawing/2010/main">
+                              <a:effectLst>
+                                <a:outerShdw dist="35921" dir="2700000" algn="ctr" rotWithShape="0">
+                                  <a:srgbClr val="808080"/>
+                                </a:outerShdw>
+                              </a:effectLst>
+                            </a14:hiddenEffects>
+                          </a:ext>
+                        </a:extLst>
+                      </wps:spPr>
+                      <wps:txbx>
+                        <w:txbxContent>
+                          <w:p>
+                            <w:pPr>
+                              <w:pStyle w:val="Caption"/>
+                            </w:pPr>
+                            <w:proofErr w:type="gramStart"/>
+                            <w:r>
+                              <w:t>Figure 3.</w:t>
+                            </w:r>
+                            <w:proofErr w:type="gramEnd"/>
+                            <w:r>
+                              <w:t xml:space="preserve"> Suggestions of Table Matching</w:t>
+                            </w:r>
+                          </w:p>
+                          <w:p>
+                            <w:pPr>
+                              <w:rPr>
+                                <w:lang w:eastAsia="en-AU"/>
+                              </w:rPr>
+                            </w:pPr>
+                          </w:p>
+                          <w:p>
+                            <w:pPr>
+                              <w:pStyle w:val="Caption"/>
+                            </w:pPr>
+                          </w:p>
+                          <w:p>
+                            <w:pPr>
+                              <w:pStyle w:val="Caption"/>
+                            </w:pPr>
+                            <w:r>
+                              <w:t>.</w:t>
+                            </w:r>
+                          </w:p>
+                          <w:p>
+                            <w:pPr>
+                              <w:rPr>
+                                <w:lang w:val="en-AU"/>
+                              </w:rPr>
+                            </w:pPr>
+                          </w:p>
+                          <w:p>
+                            <w:pPr>
+                              <w:rPr>
+                                <w:lang w:val="en-AU"/>
+                              </w:rPr>
+                            </w:pPr>
+                          </w:p>
+                        </w:txbxContent>
+                      </wps:txbx>
+                      <wps:bodyPr rot="0" vert="horz" wrap="square" lIns="91440" tIns="45720" rIns="91440" bIns="45720" anchor="t" anchorCtr="0" upright="1">
+                        <a:noAutofit/>
+                      </wps:bodyPr>
+                    </wps:wsp>
+                  </a:graphicData>
+                </a:graphic>
+                <wp14:sizeRelH relativeFrom="page">
+                  <wp14:pctWidth>0</wp14:pctWidth>
+                </wp14:sizeRelH>
+                <wp14:sizeRelV relativeFrom="page">
+                  <wp14:pctHeight>0</wp14:pctHeight>
+                </wp14:sizeRelV>
+              </wp:anchor>
+            </w:drawing>
+          </mc:Choice>
+          <mc:Fallback>
+            <w:pict>
+              <v:shapetype id="_x0000_t202" coordsize="21600,21600" o:spt="202" path="m,l,21600r21600,l21600,xe">
+                <v:stroke joinstyle="miter"/>
+                <v:path gradientshapeok="t" o:connecttype="rect"/>
+              </v:shapetype>
+              <v:shape id="Text Box 4" o:spid="_x0000_s1026" type="#_x0000_t202" style="position:absolute;left:0;text-align:left;margin-left:-2.15pt;margin-top:455.85pt;width:243pt;height:26.6pt;z-index:251660288;visibility:visible;mso-wrap-style:square;mso-width-percent:0;mso-height-percent:0;mso-wrap-distance-left:9pt;mso-wrap-distance-top:0;mso-wrap-distance-right:9pt;mso-wrap-distance-bottom:0;mso-position-horizontal:absolute;mso-position-horizontal-relative:text;mso-position-vertical:absolute;mso-position-vertical-relative:text;mso-width-percent:0;mso-height-percent:0;mso-width-relative:page;mso-height-relative:page;v-text-anchor:top" o:gfxdata="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" stroked="f">
+                <v:textbox>
+                  <w:txbxContent>
+                    <w:p>
+                      <w:pPr>
+                        <w:pStyle w:val="Caption"/>
+                      </w:pPr>
+                      <w:proofErr w:type="gramStart"/>
+                      <w:r>
+                        <w:t>Figure 3.</w:t>
+                      </w:r>
+                      <w:proofErr w:type="gramEnd"/>
+                      <w:r>
+                        <w:t xml:space="preserve"> Suggestions of Table Matching</w:t>
+                      </w:r>
+                    </w:p>
+                    <w:p>
+                      <w:pPr>
+                        <w:rPr>
+                          <w:lang w:eastAsia="en-AU"/>
+                        </w:rPr>
+                      </w:pPr>
+                    </w:p>
+                    <w:p>
+                      <w:pPr>
+                        <w:pStyle w:val="Caption"/>
+                      </w:pPr>
+                    </w:p>
+                    <w:p>
+                      <w:pPr>
+                        <w:pStyle w:val="Caption"/>
+                      </w:pPr>
+                      <w:r>
+                        <w:t>.</w:t>
+                      </w:r>
+                    </w:p>
+                    <w:p>
+                      <w:pPr>
+                        <w:rPr>
+                          <w:lang w:val="en-AU"/>
+                        </w:rPr>
+                      </w:pPr>
+                    </w:p>
+                    <w:p>
+                      <w:pPr>
+                        <w:rPr>
+                          <w:lang w:val="en-AU"/>
+                        </w:rPr>
+                      </w:pPr>
+                    </w:p>
+                  </w:txbxContent>
+                </v:textbox>
+              </v:shape>
+            </w:pict>
+          </mc:Fallback>
+        </mc:AlternateContent>
       </w:r>
       <w:r>
         <w:rPr>
           <w:noProof/>
         </w:rPr>
-        <w:pict>
-          <v:group id="Group 1" o:spid="_x0000_s1027" style="position:absolute;left:0;text-align:left;margin-left:-11.8pt;margin-top:3.45pt;width:243pt;height:2in;z-index:251659264" coordorigin="6561,1444" coordsize="4598,2880" o:gfxdata="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">
-            <v:shapetype id="_x0000_t75" coordsize="21600,21600" o:spt="75" o:preferrelative="t" path="m@4@5l@4@11@9@11@9@5xe" filled="f" stroked="f">
-              <v:stroke joinstyle="miter"/>
-              <v:formulas>
-                <v:f eqn="if lineDrawn pixelLineWidth 0"/>
-                <v:f eqn="sum @0 1 0"/>
-                <v:f eqn="sum 0 0 @1"/>
-                <v:f eqn="prod @2 1 2"/>
-                <v:f eqn="prod @3 21600 pixelWidth"/>
-                <v:f eqn="prod @3 21600 pixelHeight"/>
-                <v:f eqn="sum @0 0 1"/>
-                <v:f eqn="prod @6 1 2"/>
-                <v:f eqn="prod @7 21600 pixelWidth"/>
-                <v:f eqn="sum @8 21600 0"/>
-                <v:f eqn="prod @7 21600 pixelHeight"/>
-                <v:f eqn="sum @10 21600 0"/>
-              </v:formulas>
-              <v:path o:extrusionok="f" gradientshapeok="t" o:connecttype="rect"/>
-              <o:lock v:ext="edit" aspectratio="t"/>
-            </v:shapetype>
-            <v:shape id="Picture 3" o:spid="_x0000_s1028" type="#_x0000_t75" style="position:absolute;left:7159;top:1444;width:3303;height:2416;visibility:visible;mso-wrap-style:square" o:preferrelative="f" o:gfxdata="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">
-              <v:imagedata r:id="rId10" o:title=""/>
-            </v:shape>
-            <v:shape id="_x0000_s1029" type="#_x0000_t202" style="position:absolute;left:6561;top:3792;width:4598;height:532;visibility:visible;mso-wrap-style:square;v-text-anchor:top" o:gfxdata="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" stroked="f">
-              <v:textbox>
-                <w:txbxContent>
-                  <w:p>
-                    <w:pPr>
-                      <w:pStyle w:val="Caption"/>
-                    </w:pPr>
-                    <w:proofErr w:type="gramStart"/>
-                    <w:r>
-                      <w:t>Figure 1.</w:t>
-                    </w:r>
-                    <w:proofErr w:type="gramEnd"/>
-                    <w:r>
-                      <w:t xml:space="preserve"> Framework Architecture</w:t>
-                    </w:r>
-                  </w:p>
-                  <w:p>
-                    <w:pPr>
-                      <w:pStyle w:val="Caption"/>
-                    </w:pPr>
-                  </w:p>
-                  <w:p>
-                    <w:pPr>
-                      <w:pStyle w:val="Caption"/>
-                    </w:pPr>
-                    <w:r>
-                      <w:t>.</w:t>
-                    </w:r>
-                  </w:p>
-                  <w:p>
-                    <w:pPr>
-                      <w:rPr>
-                        <w:lang w:val="en-AU"/>
-                      </w:rPr>
-                    </w:pPr>
-                  </w:p>
-                  <w:p>
-                    <w:pPr>
-                      <w:rPr>
-                        <w:lang w:val="en-AU"/>
-                      </w:rPr>
-                    </w:pPr>
-                  </w:p>
-                </w:txbxContent>
-              </v:textbox>
-            </v:shape>
-            <w10:wrap type="square"/>
-          </v:group>
-        </w:pict>
+        <mc:AlternateContent>
+          <mc:Choice Requires="wpg">
+            <w:drawing>
+              <wp:anchor distT="0" distB="0" distL="114300" distR="114300" simplePos="0" relativeHeight="251659264" behindDoc="0" locked="0" layoutInCell="1" allowOverlap="1">
+                <wp:simplePos x="0" y="0"/>
+                <wp:positionH relativeFrom="column">
+                  <wp:posOffset>-149860</wp:posOffset>
+                </wp:positionH>
+                <wp:positionV relativeFrom="paragraph">
+                  <wp:posOffset>43815</wp:posOffset>
+                </wp:positionV>
+                <wp:extent cx="3086100" cy="1828800"/>
+                <wp:effectExtent l="0" t="0" r="0" b="0"/>
+                <wp:wrapSquare wrapText="bothSides"/>
+                <wp:docPr id="11" name="Group 1"/>
+                <wp:cNvGraphicFramePr>
+                  <a:graphicFrameLocks xmlns:a="http://schemas.openxmlformats.org/drawingml/2006/main"/>
+                </wp:cNvGraphicFramePr>
+                <a:graphic xmlns:a="http://schemas.openxmlformats.org/drawingml/2006/main">
+                  <a:graphicData uri="http://schemas.microsoft.com/office/word/2010/wordprocessingGroup">
+                    <wpg:wgp>
+                      <wpg:cNvGrpSpPr>
+                        <a:grpSpLocks/>
+                      </wpg:cNvGrpSpPr>
+                      <wpg:grpSpPr bwMode="auto">
+                        <a:xfrm>
+                          <a:off x="0" y="0"/>
+                          <a:ext cx="3086100" cy="1828800"/>
+                          <a:chOff x="6561" y="1444"/>
+                          <a:chExt cx="4598" cy="2880"/>
+                        </a:xfrm>
+                      </wpg:grpSpPr>
+                      <pic:pic xmlns:pic="http://schemas.openxmlformats.org/drawingml/2006/picture">
+                        <pic:nvPicPr>
+                          <pic:cNvPr id="12" name="Picture 3"/>
+                          <pic:cNvPicPr preferRelativeResize="0">
+                            <a:picLocks noChangeAspect="1" noChangeArrowheads="1"/>
+                          </pic:cNvPicPr>
+                        </pic:nvPicPr>
+                        <pic:blipFill>
+                          <a:blip r:embed="rId10">
+                            <a:extLst>
+                              <a:ext uri="{28A0092B-C50C-407E-A947-70E740481C1C}">
+                                <a14:useLocalDpi xmlns:a14="http://schemas.microsoft.com/office/drawing/2010/main" val="0"/>
+                              </a:ext>
+                            </a:extLst>
+                          </a:blip>
+                          <a:stretch>
+                            <a:fillRect/>
+                          </a:stretch>
+                        </pic:blipFill>
+                        <pic:spPr bwMode="auto">
+                          <a:xfrm>
+                            <a:off x="7159" y="1444"/>
+                            <a:ext cx="3303" cy="2416"/>
+                          </a:xfrm>
+                          <a:prstGeom prst="rect">
+                            <a:avLst/>
+                          </a:prstGeom>
+                          <a:noFill/>
+                          <a:ln>
+                            <a:noFill/>
+                          </a:ln>
+                          <a:extLst>
+                            <a:ext uri="{909E8E84-426E-40DD-AFC4-6F175D3DCCD1}">
+                              <a14:hiddenFill xmlns:a14="http://schemas.microsoft.com/office/drawing/2010/main">
+                                <a:solidFill>
+                                  <a:srgbClr val="FFFFFF"/>
+                                </a:solidFill>
+                              </a14:hiddenFill>
+                            </a:ext>
+                            <a:ext uri="{91240B29-F687-4F45-9708-019B960494DF}">
+                              <a14:hiddenLine xmlns:a14="http://schemas.microsoft.com/office/drawing/2010/main" w="9525">
+                                <a:solidFill>
+                                  <a:srgbClr val="000000"/>
+                                </a:solidFill>
+                                <a:miter lim="800000"/>
+                                <a:headEnd/>
+                                <a:tailEnd/>
+                              </a14:hiddenLine>
+                            </a:ext>
+                          </a:extLst>
+                        </pic:spPr>
+                      </pic:pic>
+                      <wps:wsp>
+                        <wps:cNvPr id="13" name="Text Box 4"/>
+                        <wps:cNvSpPr txBox="1">
+                          <a:spLocks noChangeArrowheads="1"/>
+                        </wps:cNvSpPr>
+                        <wps:spPr bwMode="auto">
+                          <a:xfrm>
+                            <a:off x="6561" y="3792"/>
+                            <a:ext cx="4598" cy="532"/>
+                          </a:xfrm>
+                          <a:prstGeom prst="rect">
+                            <a:avLst/>
+                          </a:prstGeom>
+                          <a:solidFill>
+                            <a:srgbClr val="FFFFFF"/>
+                          </a:solidFill>
+                          <a:ln>
+                            <a:noFill/>
+                          </a:ln>
+                          <a:effectLst/>
+                          <a:extLst>
+                            <a:ext uri="{91240B29-F687-4F45-9708-019B960494DF}">
+                              <a14:hiddenLine xmlns:a14="http://schemas.microsoft.com/office/drawing/2010/main" w="9525">
+                                <a:solidFill>
+                                  <a:srgbClr val="000000"/>
+                                </a:solidFill>
+                                <a:miter lim="800000"/>
+                                <a:headEnd/>
+                                <a:tailEnd/>
+                              </a14:hiddenLine>
+                            </a:ext>
+                            <a:ext uri="{AF507438-7753-43E0-B8FC-AC1667EBCBE1}">
+                              <a14:hiddenEffects xmlns:a14="http://schemas.microsoft.com/office/drawing/2010/main">
+                                <a:effectLst>
+                                  <a:outerShdw dist="35921" dir="2700000" algn="ctr" rotWithShape="0">
+                                    <a:srgbClr val="808080"/>
+                                  </a:outerShdw>
+                                </a:effectLst>
+                              </a14:hiddenEffects>
+                            </a:ext>
+                          </a:extLst>
+                        </wps:spPr>
+                        <wps:txbx>
+                          <w:txbxContent>
+                            <w:p>
+                              <w:pPr>
+                                <w:pStyle w:val="Caption"/>
+                              </w:pPr>
+                              <w:proofErr w:type="gramStart"/>
+                              <w:r>
+                                <w:t>Figure 1.</w:t>
+                              </w:r>
+                              <w:proofErr w:type="gramEnd"/>
+                              <w:r>
+                                <w:t xml:space="preserve"> Framework Architecture</w:t>
+                              </w:r>
+                            </w:p>
+                            <w:p>
+                              <w:pPr>
+                                <w:pStyle w:val="Caption"/>
+                              </w:pPr>
+                            </w:p>
+                            <w:p>
+                              <w:pPr>
+                                <w:pStyle w:val="Caption"/>
+                              </w:pPr>
+                              <w:r>
+                                <w:t>.</w:t>
+                              </w:r>
+                            </w:p>
+                            <w:p>
+                              <w:pPr>
+                                <w:rPr>
+                                  <w:lang w:val="en-AU"/>
+                                </w:rPr>
+                              </w:pPr>
+                            </w:p>
+                            <w:p>
+                              <w:pPr>
+                                <w:rPr>
+                                  <w:lang w:val="en-AU"/>
+                                </w:rPr>
+                              </w:pPr>
+                            </w:p>
+                          </w:txbxContent>
+                        </wps:txbx>
+                        <wps:bodyPr rot="0" vert="horz" wrap="square" lIns="91440" tIns="45720" rIns="91440" bIns="45720" anchor="t" anchorCtr="0" upright="1">
+                          <a:noAutofit/>
+                        </wps:bodyPr>
+                      </wps:wsp>
+                    </wpg:wgp>
+                  </a:graphicData>
+                </a:graphic>
+                <wp14:sizeRelH relativeFrom="page">
+                  <wp14:pctWidth>0</wp14:pctWidth>
+                </wp14:sizeRelH>
+                <wp14:sizeRelV relativeFrom="page">
+                  <wp14:pctHeight>0</wp14:pctHeight>
+                </wp14:sizeRelV>
+              </wp:anchor>
+            </w:drawing>
+          </mc:Choice>
+          <mc:Fallback>
+            <w:pict>
+              <v:group id="Group 1" o:spid="_x0000_s1027" style="position:absolute;left:0;text-align:left;margin-left:-11.8pt;margin-top:3.45pt;width:243pt;height:2in;z-index:251659264" coordorigin="6561,1444" coordsize="4598,2880" o:gfxdata="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">
+                <v:shapetype id="_x0000_t75" coordsize="21600,21600" o:spt="75" o:preferrelative="t" path="m@4@5l@4@11@9@11@9@5xe" filled="f" stroked="f">
+                  <v:stroke joinstyle="miter"/>
+                  <v:formulas>
+                    <v:f eqn="if lineDrawn pixelLineWidth 0"/>
+                    <v:f eqn="sum @0 1 0"/>
+                    <v:f eqn="sum 0 0 @1"/>
+                    <v:f eqn="prod @2 1 2"/>
+                    <v:f eqn="prod @3 21600 pixelWidth"/>
+                    <v:f eqn="prod @3 21600 pixelHeight"/>
+                    <v:f eqn="sum @0 0 1"/>
+                    <v:f eqn="prod @6 1 2"/>
+                    <v:f eqn="prod @7 21600 pixelWidth"/>
+                    <v:f eqn="sum @8 21600 0"/>
+                    <v:f eqn="prod @7 21600 pixelHeight"/>
+                    <v:f eqn="sum @10 21600 0"/>
+                  </v:formulas>
+                  <v:path o:extrusionok="f" gradientshapeok="t" o:connecttype="rect"/>
+                  <o:lock v:ext="edit" aspectratio="t"/>
+                </v:shapetype>
+                <v:shape id="Picture 3" o:spid="_x0000_s1028" type="#_x0000_t75" style="position:absolute;left:7159;top:1444;width:3303;height:2416;visibility:visible;mso-wrap-style:square" o:preferrelative="f" o:gfxdata="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">
+                  <v:imagedata r:id="rId11" o:title=""/>
+                </v:shape>
+                <v:shape id="_x0000_s1029" type="#_x0000_t202" style="position:absolute;left:6561;top:3792;width:4598;height:532;visibility:visible;mso-wrap-style:square;v-text-anchor:top" o:gfxdata="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" stroked="f">
+                  <v:textbox>
+                    <w:txbxContent>
+                      <w:p>
+                        <w:pPr>
+                          <w:pStyle w:val="Caption"/>
+                        </w:pPr>
+                        <w:proofErr w:type="gramStart"/>
+                        <w:r>
+                          <w:t>Figure 1.</w:t>
+                        </w:r>
+                        <w:proofErr w:type="gramEnd"/>
+                        <w:r>
+                          <w:t xml:space="preserve"> Framework Architecture</w:t>
+                        </w:r>
+                      </w:p>
+                      <w:p>
+                        <w:pPr>
+                          <w:pStyle w:val="Caption"/>
+                        </w:pPr>
+                      </w:p>
+                      <w:p>
+                        <w:pPr>
+                          <w:pStyle w:val="Caption"/>
+                        </w:pPr>
+                        <w:r>
+                          <w:t>.</w:t>
+                        </w:r>
+                      </w:p>
+                      <w:p>
+                        <w:pPr>
+                          <w:rPr>
+                            <w:lang w:val="en-AU"/>
+                          </w:rPr>
+                        </w:pPr>
+                      </w:p>
+                      <w:p>
+                        <w:pPr>
+                          <w:rPr>
+                            <w:lang w:val="en-AU"/>
+                          </w:rPr>
+                        </w:pPr>
+                      </w:p>
+                    </w:txbxContent>
+                  </v:textbox>
+                </v:shape>
+                <w10:wrap type="square"/>
+              </v:group>
+            </w:pict>
+          </mc:Fallback>
+        </mc:AlternateContent>
       </w:r>
       <w:r>
         <w:t>As depicted in Figure 1, our framework leverages Google Refine and defines three new Butterfly modules to extend the server’s functionality (namely Match, Merge and Aggregate modules) and one JavaScript extension to capture user interaction with these new data matching capabilities.</w:t>
@@ -2466,53 +2974,210 @@
         <w:rPr>
           <w:noProof/>
         </w:rPr>
-      </w:r>
-      <w:r>
-        <w:rPr>
-          <w:noProof/>
-        </w:rPr>
-        <w:pict>
-          <v:group id="Group 4" o:spid="_x0000_s1030" style="width:248.6pt;height:220.65pt;mso-position-horizontal-relative:char;mso-position-vertical-relative:line" coordorigin="6359,2771" coordsize="5188,3512" o:gfxdata="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">
-            <v:shape id="Picture 3" o:spid="_x0000_s1031" type="#_x0000_t75" style="position:absolute;left:6359;top:2771;width:5188;height:3026;visibility:visible;mso-wrap-style:square" o:preferrelative="f" o:gfxdata="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">
-              <v:imagedata r:id="rId11" o:title=""/>
-            </v:shape>
-            <v:shape id="_x0000_s1032" type="#_x0000_t202" style="position:absolute;left:6571;top:5932;width:4598;height:351;visibility:visible;mso-wrap-style:square;v-text-anchor:top" o:gfxdata="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" stroked="f">
-              <v:textbox>
-                <w:txbxContent>
-                  <w:p>
-                    <w:pPr>
-                      <w:pStyle w:val="Caption"/>
-                    </w:pPr>
-                    <w:proofErr w:type="gramStart"/>
-                    <w:r>
-                      <w:t>Figure 2.</w:t>
-                    </w:r>
-                    <w:proofErr w:type="gramEnd"/>
-                    <w:r>
-                      <w:t xml:space="preserve"> Activity Flow</w:t>
-                    </w:r>
-                  </w:p>
-                  <w:p>
-                    <w:pPr>
-                      <w:rPr>
-                        <w:lang w:val="en-AU"/>
-                      </w:rPr>
-                    </w:pPr>
-                  </w:p>
-                  <w:p>
-                    <w:pPr>
-                      <w:rPr>
-                        <w:lang w:val="en-AU"/>
-                      </w:rPr>
-                    </w:pPr>
-                  </w:p>
-                </w:txbxContent>
-              </v:textbox>
-            </v:shape>
-            <w10:wrap type="none"/>
-            <w10:anchorlock/>
-          </v:group>
-        </w:pict>
+        <w:lastRenderedPageBreak/>
+        <mc:AlternateContent>
+          <mc:Choice Requires="wpg">
+            <w:drawing>
+              <wp:inline distT="0" distB="0" distL="0" distR="0">
+                <wp:extent cx="3157220" cy="2802255"/>
+                <wp:effectExtent l="0" t="0" r="5080" b="0"/>
+                <wp:docPr id="7" name="Group 4"/>
+                <wp:cNvGraphicFramePr>
+                  <a:graphicFrameLocks xmlns:a="http://schemas.openxmlformats.org/drawingml/2006/main"/>
+                </wp:cNvGraphicFramePr>
+                <a:graphic xmlns:a="http://schemas.openxmlformats.org/drawingml/2006/main">
+                  <a:graphicData uri="http://schemas.microsoft.com/office/word/2010/wordprocessingGroup">
+                    <wpg:wgp>
+                      <wpg:cNvGrpSpPr>
+                        <a:grpSpLocks/>
+                      </wpg:cNvGrpSpPr>
+                      <wpg:grpSpPr bwMode="auto">
+                        <a:xfrm>
+                          <a:off x="0" y="0"/>
+                          <a:ext cx="3157220" cy="2802255"/>
+                          <a:chOff x="6359" y="2771"/>
+                          <a:chExt cx="5188" cy="3512"/>
+                        </a:xfrm>
+                      </wpg:grpSpPr>
+                      <pic:pic xmlns:pic="http://schemas.openxmlformats.org/drawingml/2006/picture">
+                        <pic:nvPicPr>
+                          <pic:cNvPr id="9" name="Picture 3"/>
+                          <pic:cNvPicPr preferRelativeResize="0">
+                            <a:picLocks noChangeAspect="1" noChangeArrowheads="1"/>
+                          </pic:cNvPicPr>
+                        </pic:nvPicPr>
+                        <pic:blipFill>
+                          <a:blip r:embed="rId12">
+                            <a:extLst>
+                              <a:ext uri="{28A0092B-C50C-407E-A947-70E740481C1C}">
+                                <a14:useLocalDpi xmlns:a14="http://schemas.microsoft.com/office/drawing/2010/main" val="0"/>
+                              </a:ext>
+                            </a:extLst>
+                          </a:blip>
+                          <a:stretch>
+                            <a:fillRect/>
+                          </a:stretch>
+                        </pic:blipFill>
+                        <pic:spPr bwMode="auto">
+                          <a:xfrm>
+                            <a:off x="6359" y="2771"/>
+                            <a:ext cx="5188" cy="3026"/>
+                          </a:xfrm>
+                          <a:prstGeom prst="rect">
+                            <a:avLst/>
+                          </a:prstGeom>
+                          <a:noFill/>
+                          <a:ln>
+                            <a:noFill/>
+                          </a:ln>
+                          <a:extLst>
+                            <a:ext uri="{909E8E84-426E-40DD-AFC4-6F175D3DCCD1}">
+                              <a14:hiddenFill xmlns:a14="http://schemas.microsoft.com/office/drawing/2010/main">
+                                <a:solidFill>
+                                  <a:srgbClr val="FFFFFF"/>
+                                </a:solidFill>
+                              </a14:hiddenFill>
+                            </a:ext>
+                            <a:ext uri="{91240B29-F687-4F45-9708-019B960494DF}">
+                              <a14:hiddenLine xmlns:a14="http://schemas.microsoft.com/office/drawing/2010/main" w="9525">
+                                <a:solidFill>
+                                  <a:srgbClr val="000000"/>
+                                </a:solidFill>
+                                <a:miter lim="800000"/>
+                                <a:headEnd/>
+                                <a:tailEnd/>
+                              </a14:hiddenLine>
+                            </a:ext>
+                          </a:extLst>
+                        </pic:spPr>
+                      </pic:pic>
+                      <wps:wsp>
+                        <wps:cNvPr id="10" name="Text Box 4"/>
+                        <wps:cNvSpPr txBox="1">
+                          <a:spLocks noChangeArrowheads="1"/>
+                        </wps:cNvSpPr>
+                        <wps:spPr bwMode="auto">
+                          <a:xfrm>
+                            <a:off x="6571" y="5932"/>
+                            <a:ext cx="4598" cy="351"/>
+                          </a:xfrm>
+                          <a:prstGeom prst="rect">
+                            <a:avLst/>
+                          </a:prstGeom>
+                          <a:solidFill>
+                            <a:srgbClr val="FFFFFF"/>
+                          </a:solidFill>
+                          <a:ln>
+                            <a:noFill/>
+                          </a:ln>
+                          <a:effectLst/>
+                          <a:extLst>
+                            <a:ext uri="{91240B29-F687-4F45-9708-019B960494DF}">
+                              <a14:hiddenLine xmlns:a14="http://schemas.microsoft.com/office/drawing/2010/main" w="9525">
+                                <a:solidFill>
+                                  <a:srgbClr val="000000"/>
+                                </a:solidFill>
+                                <a:miter lim="800000"/>
+                                <a:headEnd/>
+                                <a:tailEnd/>
+                              </a14:hiddenLine>
+                            </a:ext>
+                            <a:ext uri="{AF507438-7753-43E0-B8FC-AC1667EBCBE1}">
+                              <a14:hiddenEffects xmlns:a14="http://schemas.microsoft.com/office/drawing/2010/main">
+                                <a:effectLst>
+                                  <a:outerShdw dist="35921" dir="2700000" algn="ctr" rotWithShape="0">
+                                    <a:srgbClr val="808080"/>
+                                  </a:outerShdw>
+                                </a:effectLst>
+                              </a14:hiddenEffects>
+                            </a:ext>
+                          </a:extLst>
+                        </wps:spPr>
+                        <wps:txbx>
+                          <w:txbxContent>
+                            <w:p>
+                              <w:pPr>
+                                <w:pStyle w:val="Caption"/>
+                              </w:pPr>
+                              <w:proofErr w:type="gramStart"/>
+                              <w:r>
+                                <w:t>Figure 2.</w:t>
+                              </w:r>
+                              <w:proofErr w:type="gramEnd"/>
+                              <w:r>
+                                <w:t xml:space="preserve"> Activity Flow</w:t>
+                              </w:r>
+                            </w:p>
+                            <w:p>
+                              <w:pPr>
+                                <w:rPr>
+                                  <w:lang w:val="en-AU"/>
+                                </w:rPr>
+                              </w:pPr>
+                            </w:p>
+                            <w:p>
+                              <w:pPr>
+                                <w:rPr>
+                                  <w:lang w:val="en-AU"/>
+                                </w:rPr>
+                              </w:pPr>
+                            </w:p>
+                          </w:txbxContent>
+                        </wps:txbx>
+                        <wps:bodyPr rot="0" vert="horz" wrap="square" lIns="91440" tIns="45720" rIns="91440" bIns="45720" anchor="t" anchorCtr="0" upright="1">
+                          <a:noAutofit/>
+                        </wps:bodyPr>
+                      </wps:wsp>
+                    </wpg:wgp>
+                  </a:graphicData>
+                </a:graphic>
+              </wp:inline>
+            </w:drawing>
+          </mc:Choice>
+          <mc:Fallback>
+            <w:pict>
+              <v:group id="Group 4" o:spid="_x0000_s1030" style="width:248.6pt;height:220.65pt;mso-position-horizontal-relative:char;mso-position-vertical-relative:line" coordorigin="6359,2771" coordsize="5188,3512" o:gfxdata="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">
+                <v:shape id="Picture 3" o:spid="_x0000_s1031" type="#_x0000_t75" style="position:absolute;left:6359;top:2771;width:5188;height:3026;visibility:visible;mso-wrap-style:square" o:preferrelative="f" o:gfxdata="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">
+                  <v:imagedata r:id="rId13" o:title=""/>
+                </v:shape>
+                <v:shape id="_x0000_s1032" type="#_x0000_t202" style="position:absolute;left:6571;top:5932;width:4598;height:351;visibility:visible;mso-wrap-style:square;v-text-anchor:top" o:gfxdata="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" stroked="f">
+                  <v:textbox>
+                    <w:txbxContent>
+                      <w:p>
+                        <w:pPr>
+                          <w:pStyle w:val="Caption"/>
+                        </w:pPr>
+                        <w:proofErr w:type="gramStart"/>
+                        <w:r>
+                          <w:t>Figure 2.</w:t>
+                        </w:r>
+                        <w:proofErr w:type="gramEnd"/>
+                        <w:r>
+                          <w:t xml:space="preserve"> Activity Flow</w:t>
+                        </w:r>
+                      </w:p>
+                      <w:p>
+                        <w:pPr>
+                          <w:rPr>
+                            <w:lang w:val="en-AU"/>
+                          </w:rPr>
+                        </w:pPr>
+                      </w:p>
+                      <w:p>
+                        <w:pPr>
+                          <w:rPr>
+                            <w:lang w:val="en-AU"/>
+                          </w:rPr>
+                        </w:pPr>
+                      </w:p>
+                    </w:txbxContent>
+                  </v:textbox>
+                </v:shape>
+                <w10:anchorlock/>
+              </v:group>
+            </w:pict>
+          </mc:Fallback>
+        </mc:AlternateContent>
       </w:r>
       <w:r>
         <w:t xml:space="preserve">The data sets to match can be contained in files (e.g. </w:t>
@@ -2549,9 +3214,10 @@
           <w:hyperlink w:anchor="Peu11" w:history="1">
             <w:r>
               <w:rPr>
+                <w:rStyle w:val="Author"/>
                 <w:noProof/>
               </w:rPr>
-              <w:t>17</w:t>
+              <w:t>18</w:t>
             </w:r>
           </w:hyperlink>
           <w:r>
@@ -2575,66 +3241,235 @@
         <w:rPr>
           <w:noProof/>
         </w:rPr>
-      </w:r>
-      <w:r>
-        <w:rPr>
-          <w:noProof/>
-        </w:rPr>
-        <w:pict>
-          <v:group id="Group 27" o:spid="_x0000_s1033" style="width:243pt;height:277.05pt;mso-position-horizontal-relative:char;mso-position-vertical-relative:line" coordorigin="6561,-297" coordsize="4598,5541" o:gfxdata="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">
-            <v:shape id="Picture 3" o:spid="_x0000_s1034" type="#_x0000_t75" style="position:absolute;left:6998;top:-297;width:3713;height:4995;visibility:visible;mso-wrap-style:square" o:preferrelative="f" o:gfxdata="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">
-              <v:imagedata r:id="rId12" o:title=""/>
-            </v:shape>
-            <v:shape id="_x0000_s1035" type="#_x0000_t202" style="position:absolute;left:6561;top:4712;width:4598;height:532;visibility:visible;mso-wrap-style:square;v-text-anchor:top" o:gfxdata="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" stroked="f">
-              <v:textbox>
-                <w:txbxContent>
-                  <w:p>
-                    <w:pPr>
-                      <w:pStyle w:val="Caption"/>
-                    </w:pPr>
-                    <w:proofErr w:type="gramStart"/>
-                    <w:r>
-                      <w:t>Figure 3.</w:t>
-                    </w:r>
-                    <w:proofErr w:type="gramEnd"/>
-                    <w:r>
-                      <w:t xml:space="preserve"> Suggestions of Table Matching</w:t>
-                    </w:r>
-                  </w:p>
-                  <w:p>
-                    <w:pPr>
-                      <w:pStyle w:val="Caption"/>
-                    </w:pPr>
-                  </w:p>
-                  <w:p>
-                    <w:pPr>
-                      <w:pStyle w:val="Caption"/>
-                    </w:pPr>
-                    <w:r>
-                      <w:t>.</w:t>
-                    </w:r>
-                  </w:p>
-                  <w:p>
-                    <w:pPr>
-                      <w:rPr>
-                        <w:lang w:val="en-AU"/>
-                      </w:rPr>
-                    </w:pPr>
-                  </w:p>
-                  <w:p>
-                    <w:pPr>
-                      <w:rPr>
-                        <w:lang w:val="en-AU"/>
-                      </w:rPr>
-                    </w:pPr>
-                  </w:p>
-                </w:txbxContent>
-              </v:textbox>
-            </v:shape>
-            <w10:wrap type="none"/>
-            <w10:anchorlock/>
-          </v:group>
-        </w:pict>
+        <mc:AlternateContent>
+          <mc:Choice Requires="wpg">
+            <w:drawing>
+              <wp:inline distT="0" distB="0" distL="0" distR="0">
+                <wp:extent cx="3086100" cy="3518535"/>
+                <wp:effectExtent l="0" t="0" r="0" b="5715"/>
+                <wp:docPr id="27" name="Group 27"/>
+                <wp:cNvGraphicFramePr>
+                  <a:graphicFrameLocks xmlns:a="http://schemas.openxmlformats.org/drawingml/2006/main"/>
+                </wp:cNvGraphicFramePr>
+                <a:graphic xmlns:a="http://schemas.openxmlformats.org/drawingml/2006/main">
+                  <a:graphicData uri="http://schemas.microsoft.com/office/word/2010/wordprocessingGroup">
+                    <wpg:wgp>
+                      <wpg:cNvGrpSpPr>
+                        <a:grpSpLocks/>
+                      </wpg:cNvGrpSpPr>
+                      <wpg:grpSpPr bwMode="auto">
+                        <a:xfrm>
+                          <a:off x="0" y="0"/>
+                          <a:ext cx="3086100" cy="3518535"/>
+                          <a:chOff x="6561" y="-297"/>
+                          <a:chExt cx="4598" cy="5541"/>
+                        </a:xfrm>
+                      </wpg:grpSpPr>
+                      <pic:pic xmlns:pic="http://schemas.openxmlformats.org/drawingml/2006/picture">
+                        <pic:nvPicPr>
+                          <pic:cNvPr id="28" name="Picture 3"/>
+                          <pic:cNvPicPr preferRelativeResize="0">
+                            <a:picLocks noChangeAspect="1" noChangeArrowheads="1"/>
+                          </pic:cNvPicPr>
+                        </pic:nvPicPr>
+                        <pic:blipFill>
+                          <a:blip r:embed="rId14">
+                            <a:extLst>
+                              <a:ext uri="{28A0092B-C50C-407E-A947-70E740481C1C}">
+                                <a14:useLocalDpi xmlns:a14="http://schemas.microsoft.com/office/drawing/2010/main" val="0"/>
+                              </a:ext>
+                            </a:extLst>
+                          </a:blip>
+                          <a:stretch>
+                            <a:fillRect/>
+                          </a:stretch>
+                        </pic:blipFill>
+                        <pic:spPr bwMode="auto">
+                          <a:xfrm>
+                            <a:off x="6998" y="-297"/>
+                            <a:ext cx="3713" cy="4995"/>
+                          </a:xfrm>
+                          <a:prstGeom prst="rect">
+                            <a:avLst/>
+                          </a:prstGeom>
+                          <a:noFill/>
+                          <a:ln>
+                            <a:noFill/>
+                          </a:ln>
+                          <a:extLst>
+                            <a:ext uri="{909E8E84-426E-40DD-AFC4-6F175D3DCCD1}">
+                              <a14:hiddenFill xmlns:a14="http://schemas.microsoft.com/office/drawing/2010/main">
+                                <a:solidFill>
+                                  <a:srgbClr val="FFFFFF"/>
+                                </a:solidFill>
+                              </a14:hiddenFill>
+                            </a:ext>
+                            <a:ext uri="{91240B29-F687-4F45-9708-019B960494DF}">
+                              <a14:hiddenLine xmlns:a14="http://schemas.microsoft.com/office/drawing/2010/main" w="9525">
+                                <a:solidFill>
+                                  <a:srgbClr val="000000"/>
+                                </a:solidFill>
+                                <a:miter lim="800000"/>
+                                <a:headEnd/>
+                                <a:tailEnd/>
+                              </a14:hiddenLine>
+                            </a:ext>
+                          </a:extLst>
+                        </pic:spPr>
+                      </pic:pic>
+                      <wps:wsp>
+                        <wps:cNvPr id="29" name="Text Box 4"/>
+                        <wps:cNvSpPr txBox="1">
+                          <a:spLocks noChangeArrowheads="1"/>
+                        </wps:cNvSpPr>
+                        <wps:spPr bwMode="auto">
+                          <a:xfrm>
+                            <a:off x="6561" y="4712"/>
+                            <a:ext cx="4598" cy="532"/>
+                          </a:xfrm>
+                          <a:prstGeom prst="rect">
+                            <a:avLst/>
+                          </a:prstGeom>
+                          <a:solidFill>
+                            <a:srgbClr val="FFFFFF"/>
+                          </a:solidFill>
+                          <a:ln>
+                            <a:noFill/>
+                          </a:ln>
+                          <a:effectLst/>
+                          <a:extLst>
+                            <a:ext uri="{91240B29-F687-4F45-9708-019B960494DF}">
+                              <a14:hiddenLine xmlns:a14="http://schemas.microsoft.com/office/drawing/2010/main" w="9525">
+                                <a:solidFill>
+                                  <a:srgbClr val="000000"/>
+                                </a:solidFill>
+                                <a:miter lim="800000"/>
+                                <a:headEnd/>
+                                <a:tailEnd/>
+                              </a14:hiddenLine>
+                            </a:ext>
+                            <a:ext uri="{AF507438-7753-43E0-B8FC-AC1667EBCBE1}">
+                              <a14:hiddenEffects xmlns:a14="http://schemas.microsoft.com/office/drawing/2010/main">
+                                <a:effectLst>
+                                  <a:outerShdw dist="35921" dir="2700000" algn="ctr" rotWithShape="0">
+                                    <a:srgbClr val="808080"/>
+                                  </a:outerShdw>
+                                </a:effectLst>
+                              </a14:hiddenEffects>
+                            </a:ext>
+                          </a:extLst>
+                        </wps:spPr>
+                        <wps:txbx>
+                          <w:txbxContent>
+                            <w:p>
+                              <w:pPr>
+                                <w:pStyle w:val="Caption"/>
+                              </w:pPr>
+                              <w:proofErr w:type="gramStart"/>
+                              <w:r>
+                                <w:t>Figure 3.</w:t>
+                              </w:r>
+                              <w:proofErr w:type="gramEnd"/>
+                              <w:r>
+                                <w:t xml:space="preserve"> Suggestions of Table Matching</w:t>
+                              </w:r>
+                            </w:p>
+                            <w:p>
+                              <w:pPr>
+                                <w:pStyle w:val="Caption"/>
+                              </w:pPr>
+                            </w:p>
+                            <w:p>
+                              <w:pPr>
+                                <w:pStyle w:val="Caption"/>
+                              </w:pPr>
+                              <w:r>
+                                <w:t>.</w:t>
+                              </w:r>
+                            </w:p>
+                            <w:p>
+                              <w:pPr>
+                                <w:rPr>
+                                  <w:lang w:val="en-AU"/>
+                                </w:rPr>
+                              </w:pPr>
+                            </w:p>
+                            <w:p>
+                              <w:pPr>
+                                <w:rPr>
+                                  <w:lang w:val="en-AU"/>
+                                </w:rPr>
+                              </w:pPr>
+                            </w:p>
+                          </w:txbxContent>
+                        </wps:txbx>
+                        <wps:bodyPr rot="0" vert="horz" wrap="square" lIns="91440" tIns="45720" rIns="91440" bIns="45720" anchor="t" anchorCtr="0" upright="1">
+                          <a:noAutofit/>
+                        </wps:bodyPr>
+                      </wps:wsp>
+                    </wpg:wgp>
+                  </a:graphicData>
+                </a:graphic>
+              </wp:inline>
+            </w:drawing>
+          </mc:Choice>
+          <mc:Fallback>
+            <w:pict>
+              <v:group id="Group 27" o:spid="_x0000_s1033" style="width:243pt;height:277.05pt;mso-position-horizontal-relative:char;mso-position-vertical-relative:line" coordorigin="6561,-297" coordsize="4598,5541" o:gfxdata="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">
+                <v:shape id="Picture 3" o:spid="_x0000_s1034" type="#_x0000_t75" style="position:absolute;left:6998;top:-297;width:3713;height:4995;visibility:visible;mso-wrap-style:square" o:preferrelative="f" o:gfxdata="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">
+                  <v:imagedata r:id="rId15" o:title=""/>
+                </v:shape>
+                <v:shape id="_x0000_s1035" type="#_x0000_t202" style="position:absolute;left:6561;top:4712;width:4598;height:532;visibility:visible;mso-wrap-style:square;v-text-anchor:top" o:gfxdata="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" stroked="f">
+                  <v:textbox>
+                    <w:txbxContent>
+                      <w:p>
+                        <w:pPr>
+                          <w:pStyle w:val="Caption"/>
+                        </w:pPr>
+                        <w:proofErr w:type="gramStart"/>
+                        <w:r>
+                          <w:t>Figure 3.</w:t>
+                        </w:r>
+                        <w:proofErr w:type="gramEnd"/>
+                        <w:r>
+                          <w:t xml:space="preserve"> Suggestions of Table Matching</w:t>
+                        </w:r>
+                      </w:p>
+                      <w:p>
+                        <w:pPr>
+                          <w:pStyle w:val="Caption"/>
+                        </w:pPr>
+                      </w:p>
+                      <w:p>
+                        <w:pPr>
+                          <w:pStyle w:val="Caption"/>
+                        </w:pPr>
+                        <w:r>
+                          <w:t>.</w:t>
+                        </w:r>
+                      </w:p>
+                      <w:p>
+                        <w:pPr>
+                          <w:rPr>
+                            <w:lang w:val="en-AU"/>
+                          </w:rPr>
+                        </w:pPr>
+                      </w:p>
+                      <w:p>
+                        <w:pPr>
+                          <w:rPr>
+                            <w:lang w:val="en-AU"/>
+                          </w:rPr>
+                        </w:pPr>
+                      </w:p>
+                    </w:txbxContent>
+                  </v:textbox>
+                </v:shape>
+                <w10:anchorlock/>
+              </v:group>
+            </w:pict>
+          </mc:Fallback>
+        </mc:AlternateContent>
       </w:r>
     </w:p>
     <w:p>
@@ -2665,7 +3500,6 @@
         <w:t xml:space="preserve">(step 7). As aggregation operations can </w:t>
       </w:r>
       <w:r>
-        <w:lastRenderedPageBreak/>
         <w:t xml:space="preserve">quickly </w:t>
       </w:r>
       <w:r>
@@ -2683,60 +3517,227 @@
         <w:rPr>
           <w:noProof/>
         </w:rPr>
-        <w:pict>
-          <v:group id="Group 23" o:spid="_x0000_s1036" style="position:absolute;left:0;text-align:left;margin-left:-4.7pt;margin-top:-188.65pt;width:243pt;height:277.05pt;z-index:251661312" coordorigin="6561,-788" coordsize="4598,5541" o:gfxdata="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">
-            <v:shape id="Picture 3" o:spid="_x0000_s1037" type="#_x0000_t75" style="position:absolute;left:7110;top:-788;width:3667;height:4995;visibility:visible;mso-wrap-style:square" o:preferrelative="f" o:gfxdata="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">
-              <v:imagedata r:id="rId13" o:title=""/>
-            </v:shape>
-            <v:shape id="_x0000_s1038" type="#_x0000_t202" style="position:absolute;left:6561;top:4221;width:4598;height:532;visibility:visible;mso-wrap-style:square;v-text-anchor:top" o:gfxdata="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" stroked="f">
-              <v:textbox style="mso-next-textbox:#_x0000_s1038">
-                <w:txbxContent>
-                  <w:p>
-                    <w:pPr>
-                      <w:pStyle w:val="Caption"/>
-                    </w:pPr>
-                    <w:proofErr w:type="gramStart"/>
-                    <w:r>
-                      <w:t>Figure 4.</w:t>
-                    </w:r>
-                    <w:proofErr w:type="gramEnd"/>
-                    <w:r>
-                      <w:t xml:space="preserve"> Data Selection</w:t>
-                    </w:r>
-                  </w:p>
-                  <w:p>
-                    <w:pPr>
-                      <w:pStyle w:val="Caption"/>
-                    </w:pPr>
-                  </w:p>
-                  <w:p>
-                    <w:pPr>
-                      <w:pStyle w:val="Caption"/>
-                    </w:pPr>
-                    <w:r>
-                      <w:t>.</w:t>
-                    </w:r>
-                  </w:p>
-                  <w:p>
-                    <w:pPr>
-                      <w:rPr>
-                        <w:lang w:val="en-AU"/>
-                      </w:rPr>
-                    </w:pPr>
-                  </w:p>
-                  <w:p>
-                    <w:pPr>
-                      <w:rPr>
-                        <w:lang w:val="en-AU"/>
-                      </w:rPr>
-                    </w:pPr>
-                  </w:p>
-                </w:txbxContent>
-              </v:textbox>
-            </v:shape>
-            <w10:wrap type="square"/>
-          </v:group>
-        </w:pict>
+        <mc:AlternateContent>
+          <mc:Choice Requires="wpg">
+            <w:drawing>
+              <wp:anchor distT="0" distB="0" distL="114300" distR="114300" simplePos="0" relativeHeight="251661312" behindDoc="0" locked="0" layoutInCell="1" allowOverlap="1">
+                <wp:simplePos x="0" y="0"/>
+                <wp:positionH relativeFrom="column">
+                  <wp:posOffset>-59690</wp:posOffset>
+                </wp:positionH>
+                <wp:positionV relativeFrom="paragraph">
+                  <wp:posOffset>-2395855</wp:posOffset>
+                </wp:positionV>
+                <wp:extent cx="3086100" cy="3518535"/>
+                <wp:effectExtent l="0" t="0" r="2540" b="0"/>
+                <wp:wrapSquare wrapText="bothSides"/>
+                <wp:docPr id="4" name="Group 23"/>
+                <wp:cNvGraphicFramePr>
+                  <a:graphicFrameLocks xmlns:a="http://schemas.openxmlformats.org/drawingml/2006/main"/>
+                </wp:cNvGraphicFramePr>
+                <a:graphic xmlns:a="http://schemas.openxmlformats.org/drawingml/2006/main">
+                  <a:graphicData uri="http://schemas.microsoft.com/office/word/2010/wordprocessingGroup">
+                    <wpg:wgp>
+                      <wpg:cNvGrpSpPr>
+                        <a:grpSpLocks/>
+                      </wpg:cNvGrpSpPr>
+                      <wpg:grpSpPr bwMode="auto">
+                        <a:xfrm>
+                          <a:off x="0" y="0"/>
+                          <a:ext cx="3086100" cy="3518535"/>
+                          <a:chOff x="6561" y="-788"/>
+                          <a:chExt cx="4598" cy="5541"/>
+                        </a:xfrm>
+                      </wpg:grpSpPr>
+                      <pic:pic xmlns:pic="http://schemas.openxmlformats.org/drawingml/2006/picture">
+                        <pic:nvPicPr>
+                          <pic:cNvPr id="5" name="Picture 3"/>
+                          <pic:cNvPicPr preferRelativeResize="0">
+                            <a:picLocks noChangeAspect="1" noChangeArrowheads="1"/>
+                          </pic:cNvPicPr>
+                        </pic:nvPicPr>
+                        <pic:blipFill>
+                          <a:blip r:embed="rId16">
+                            <a:extLst>
+                              <a:ext uri="{28A0092B-C50C-407E-A947-70E740481C1C}">
+                                <a14:useLocalDpi xmlns:a14="http://schemas.microsoft.com/office/drawing/2010/main" val="0"/>
+                              </a:ext>
+                            </a:extLst>
+                          </a:blip>
+                          <a:srcRect/>
+                          <a:stretch>
+                            <a:fillRect/>
+                          </a:stretch>
+                        </pic:blipFill>
+                        <pic:spPr bwMode="auto">
+                          <a:xfrm>
+                            <a:off x="7110" y="-788"/>
+                            <a:ext cx="3667" cy="4995"/>
+                          </a:xfrm>
+                          <a:prstGeom prst="rect">
+                            <a:avLst/>
+                          </a:prstGeom>
+                          <a:noFill/>
+                          <a:extLst>
+                            <a:ext uri="{909E8E84-426E-40DD-AFC4-6F175D3DCCD1}">
+                              <a14:hiddenFill xmlns:a14="http://schemas.microsoft.com/office/drawing/2010/main">
+                                <a:solidFill>
+                                  <a:srgbClr val="FFFFFF"/>
+                                </a:solidFill>
+                              </a14:hiddenFill>
+                            </a:ext>
+                          </a:extLst>
+                        </pic:spPr>
+                      </pic:pic>
+                      <wps:wsp>
+                        <wps:cNvPr id="6" name="Text Box 14"/>
+                        <wps:cNvSpPr txBox="1">
+                          <a:spLocks noChangeArrowheads="1"/>
+                        </wps:cNvSpPr>
+                        <wps:spPr bwMode="auto">
+                          <a:xfrm>
+                            <a:off x="6561" y="4221"/>
+                            <a:ext cx="4598" cy="532"/>
+                          </a:xfrm>
+                          <a:prstGeom prst="rect">
+                            <a:avLst/>
+                          </a:prstGeom>
+                          <a:solidFill>
+                            <a:srgbClr val="FFFFFF"/>
+                          </a:solidFill>
+                          <a:ln>
+                            <a:noFill/>
+                          </a:ln>
+                          <a:extLst>
+                            <a:ext uri="{91240B29-F687-4F45-9708-019B960494DF}">
+                              <a14:hiddenLine xmlns:a14="http://schemas.microsoft.com/office/drawing/2010/main" w="9525">
+                                <a:solidFill>
+                                  <a:srgbClr val="000000"/>
+                                </a:solidFill>
+                                <a:miter lim="800000"/>
+                                <a:headEnd/>
+                                <a:tailEnd/>
+                              </a14:hiddenLine>
+                            </a:ext>
+                          </a:extLst>
+                        </wps:spPr>
+                        <wps:txbx>
+                          <w:txbxContent>
+                            <w:p>
+                              <w:pPr>
+                                <w:pStyle w:val="Caption"/>
+                              </w:pPr>
+                              <w:proofErr w:type="gramStart"/>
+                              <w:r>
+                                <w:t>Figure 4.</w:t>
+                              </w:r>
+                              <w:proofErr w:type="gramEnd"/>
+                              <w:r>
+                                <w:t xml:space="preserve"> Data Selection</w:t>
+                              </w:r>
+                            </w:p>
+                            <w:p>
+                              <w:pPr>
+                                <w:pStyle w:val="Caption"/>
+                              </w:pPr>
+                            </w:p>
+                            <w:p>
+                              <w:pPr>
+                                <w:pStyle w:val="Caption"/>
+                              </w:pPr>
+                              <w:r>
+                                <w:t>.</w:t>
+                              </w:r>
+                            </w:p>
+                            <w:p>
+                              <w:pPr>
+                                <w:rPr>
+                                  <w:lang w:val="en-AU"/>
+                                </w:rPr>
+                              </w:pPr>
+                            </w:p>
+                            <w:p>
+                              <w:pPr>
+                                <w:rPr>
+                                  <w:lang w:val="en-AU"/>
+                                </w:rPr>
+                              </w:pPr>
+                            </w:p>
+                          </w:txbxContent>
+                        </wps:txbx>
+                        <wps:bodyPr rot="0" vert="horz" wrap="square" lIns="91440" tIns="45720" rIns="91440" bIns="45720" anchor="t" anchorCtr="0" upright="1">
+                          <a:noAutofit/>
+                        </wps:bodyPr>
+                      </wps:wsp>
+                    </wpg:wgp>
+                  </a:graphicData>
+                </a:graphic>
+                <wp14:sizeRelH relativeFrom="page">
+                  <wp14:pctWidth>0</wp14:pctWidth>
+                </wp14:sizeRelH>
+                <wp14:sizeRelV relativeFrom="page">
+                  <wp14:pctHeight>0</wp14:pctHeight>
+                </wp14:sizeRelV>
+              </wp:anchor>
+            </w:drawing>
+          </mc:Choice>
+          <mc:Fallback>
+            <w:pict>
+              <v:group id="Group 23" o:spid="_x0000_s1036" style="position:absolute;left:0;text-align:left;margin-left:-4.7pt;margin-top:-188.65pt;width:243pt;height:277.05pt;z-index:251661312;mso-position-horizontal-relative:text;mso-position-vertical-relative:text" coordorigin="6561,-788" coordsize="4598,5541" o:gfxdata="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">
+                <v:shape id="Picture 3" o:spid="_x0000_s1037" type="#_x0000_t75" style="position:absolute;left:7110;top:-788;width:3667;height:4995;visibility:visible;mso-wrap-style:square" o:preferrelative="f" o:gfxdata="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">
+                  <v:imagedata r:id="rId17" o:title=""/>
+                </v:shape>
+                <v:shape id="Text Box 14" o:spid="_x0000_s1038" type="#_x0000_t202" style="position:absolute;left:6561;top:4221;width:4598;height:532;visibility:visible;mso-wrap-style:square;v-text-anchor:top" o:gfxdata="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" stroked="f">
+                  <v:textbox>
+                    <w:txbxContent>
+                      <w:p>
+                        <w:pPr>
+                          <w:pStyle w:val="Caption"/>
+                        </w:pPr>
+                        <w:proofErr w:type="gramStart"/>
+                        <w:r>
+                          <w:t>Figure 4.</w:t>
+                        </w:r>
+                        <w:proofErr w:type="gramEnd"/>
+                        <w:r>
+                          <w:t xml:space="preserve"> Data Selection</w:t>
+                        </w:r>
+                      </w:p>
+                      <w:p>
+                        <w:pPr>
+                          <w:pStyle w:val="Caption"/>
+                        </w:pPr>
+                      </w:p>
+                      <w:p>
+                        <w:pPr>
+                          <w:pStyle w:val="Caption"/>
+                        </w:pPr>
+                        <w:r>
+                          <w:t>.</w:t>
+                        </w:r>
+                      </w:p>
+                      <w:p>
+                        <w:pPr>
+                          <w:rPr>
+                            <w:lang w:val="en-AU"/>
+                          </w:rPr>
+                        </w:pPr>
+                      </w:p>
+                      <w:p>
+                        <w:pPr>
+                          <w:rPr>
+                            <w:lang w:val="en-AU"/>
+                          </w:rPr>
+                        </w:pPr>
+                      </w:p>
+                    </w:txbxContent>
+                  </v:textbox>
+                </v:shape>
+                <w10:wrap type="square"/>
+              </v:group>
+            </w:pict>
+          </mc:Fallback>
+        </mc:AlternateContent>
       </w:r>
       <w:r>
         <w:t xml:space="preserve">Schema Matching </w:t>
@@ -2960,60 +3961,227 @@
         <w:rPr>
           <w:noProof/>
         </w:rPr>
-        <w:pict>
-          <v:group id="Group 30" o:spid="_x0000_s1039" style="position:absolute;left:0;text-align:left;margin-left:.75pt;margin-top:-299pt;width:243pt;height:277.05pt;z-index:251662336" coordorigin="6561,-297" coordsize="4598,5541" o:gfxdata="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">
-            <v:shape id="Picture 3" o:spid="_x0000_s1040" type="#_x0000_t75" style="position:absolute;left:7157;top:-297;width:3395;height:4995;visibility:visible;mso-wrap-style:square" o:preferrelative="f" o:gfxdata="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">
-              <v:imagedata r:id="rId14" o:title=""/>
-            </v:shape>
-            <v:shape id="_x0000_s1041" type="#_x0000_t202" style="position:absolute;left:6561;top:4712;width:4598;height:532;visibility:visible;mso-wrap-style:square;v-text-anchor:top" o:gfxdata="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" stroked="f">
-              <v:textbox style="mso-next-textbox:#_x0000_s1041">
-                <w:txbxContent>
-                  <w:p>
-                    <w:pPr>
-                      <w:pStyle w:val="Caption"/>
-                    </w:pPr>
-                    <w:proofErr w:type="gramStart"/>
-                    <w:r>
-                      <w:t>Figure 5.</w:t>
-                    </w:r>
-                    <w:proofErr w:type="gramEnd"/>
-                    <w:r>
-                      <w:t xml:space="preserve"> Data Visualization</w:t>
-                    </w:r>
-                  </w:p>
-                  <w:p>
-                    <w:pPr>
-                      <w:pStyle w:val="Caption"/>
-                    </w:pPr>
-                  </w:p>
-                  <w:p>
-                    <w:pPr>
-                      <w:pStyle w:val="Caption"/>
-                    </w:pPr>
-                    <w:r>
-                      <w:t>.</w:t>
-                    </w:r>
-                  </w:p>
-                  <w:p>
-                    <w:pPr>
-                      <w:rPr>
-                        <w:lang w:val="en-AU"/>
-                      </w:rPr>
-                    </w:pPr>
-                  </w:p>
-                  <w:p>
-                    <w:pPr>
-                      <w:rPr>
-                        <w:lang w:val="en-AU"/>
-                      </w:rPr>
-                    </w:pPr>
-                  </w:p>
-                </w:txbxContent>
-              </v:textbox>
-            </v:shape>
-            <w10:wrap type="square"/>
-          </v:group>
-        </w:pict>
+        <mc:AlternateContent>
+          <mc:Choice Requires="wpg">
+            <w:drawing>
+              <wp:anchor distT="0" distB="0" distL="114300" distR="114300" simplePos="0" relativeHeight="251662336" behindDoc="0" locked="0" layoutInCell="1" allowOverlap="1">
+                <wp:simplePos x="0" y="0"/>
+                <wp:positionH relativeFrom="column">
+                  <wp:posOffset>9525</wp:posOffset>
+                </wp:positionH>
+                <wp:positionV relativeFrom="paragraph">
+                  <wp:posOffset>-3797300</wp:posOffset>
+                </wp:positionV>
+                <wp:extent cx="3086100" cy="3518535"/>
+                <wp:effectExtent l="0" t="2540" r="0" b="3175"/>
+                <wp:wrapSquare wrapText="bothSides"/>
+                <wp:docPr id="1" name="Group 30"/>
+                <wp:cNvGraphicFramePr>
+                  <a:graphicFrameLocks xmlns:a="http://schemas.openxmlformats.org/drawingml/2006/main"/>
+                </wp:cNvGraphicFramePr>
+                <a:graphic xmlns:a="http://schemas.openxmlformats.org/drawingml/2006/main">
+                  <a:graphicData uri="http://schemas.microsoft.com/office/word/2010/wordprocessingGroup">
+                    <wpg:wgp>
+                      <wpg:cNvGrpSpPr>
+                        <a:grpSpLocks/>
+                      </wpg:cNvGrpSpPr>
+                      <wpg:grpSpPr bwMode="auto">
+                        <a:xfrm>
+                          <a:off x="0" y="0"/>
+                          <a:ext cx="3086100" cy="3518535"/>
+                          <a:chOff x="6561" y="-297"/>
+                          <a:chExt cx="4598" cy="5541"/>
+                        </a:xfrm>
+                      </wpg:grpSpPr>
+                      <pic:pic xmlns:pic="http://schemas.openxmlformats.org/drawingml/2006/picture">
+                        <pic:nvPicPr>
+                          <pic:cNvPr id="2" name="Picture 3"/>
+                          <pic:cNvPicPr preferRelativeResize="0">
+                            <a:picLocks noChangeAspect="1" noChangeArrowheads="1"/>
+                          </pic:cNvPicPr>
+                        </pic:nvPicPr>
+                        <pic:blipFill>
+                          <a:blip r:embed="rId18">
+                            <a:extLst>
+                              <a:ext uri="{28A0092B-C50C-407E-A947-70E740481C1C}">
+                                <a14:useLocalDpi xmlns:a14="http://schemas.microsoft.com/office/drawing/2010/main" val="0"/>
+                              </a:ext>
+                            </a:extLst>
+                          </a:blip>
+                          <a:srcRect/>
+                          <a:stretch>
+                            <a:fillRect/>
+                          </a:stretch>
+                        </pic:blipFill>
+                        <pic:spPr bwMode="auto">
+                          <a:xfrm>
+                            <a:off x="7157" y="-297"/>
+                            <a:ext cx="3395" cy="4995"/>
+                          </a:xfrm>
+                          <a:prstGeom prst="rect">
+                            <a:avLst/>
+                          </a:prstGeom>
+                          <a:noFill/>
+                          <a:extLst>
+                            <a:ext uri="{909E8E84-426E-40DD-AFC4-6F175D3DCCD1}">
+                              <a14:hiddenFill xmlns:a14="http://schemas.microsoft.com/office/drawing/2010/main">
+                                <a:solidFill>
+                                  <a:srgbClr val="FFFFFF"/>
+                                </a:solidFill>
+                              </a14:hiddenFill>
+                            </a:ext>
+                          </a:extLst>
+                        </pic:spPr>
+                      </pic:pic>
+                      <wps:wsp>
+                        <wps:cNvPr id="3" name="Text Box 17"/>
+                        <wps:cNvSpPr txBox="1">
+                          <a:spLocks noChangeArrowheads="1"/>
+                        </wps:cNvSpPr>
+                        <wps:spPr bwMode="auto">
+                          <a:xfrm>
+                            <a:off x="6561" y="4712"/>
+                            <a:ext cx="4598" cy="532"/>
+                          </a:xfrm>
+                          <a:prstGeom prst="rect">
+                            <a:avLst/>
+                          </a:prstGeom>
+                          <a:solidFill>
+                            <a:srgbClr val="FFFFFF"/>
+                          </a:solidFill>
+                          <a:ln>
+                            <a:noFill/>
+                          </a:ln>
+                          <a:extLst>
+                            <a:ext uri="{91240B29-F687-4F45-9708-019B960494DF}">
+                              <a14:hiddenLine xmlns:a14="http://schemas.microsoft.com/office/drawing/2010/main" w="9525">
+                                <a:solidFill>
+                                  <a:srgbClr val="000000"/>
+                                </a:solidFill>
+                                <a:miter lim="800000"/>
+                                <a:headEnd/>
+                                <a:tailEnd/>
+                              </a14:hiddenLine>
+                            </a:ext>
+                          </a:extLst>
+                        </wps:spPr>
+                        <wps:txbx>
+                          <w:txbxContent>
+                            <w:p>
+                              <w:pPr>
+                                <w:pStyle w:val="Caption"/>
+                              </w:pPr>
+                              <w:proofErr w:type="gramStart"/>
+                              <w:r>
+                                <w:t>Figure 5.</w:t>
+                              </w:r>
+                              <w:proofErr w:type="gramEnd"/>
+                              <w:r>
+                                <w:t xml:space="preserve"> Data Visualization</w:t>
+                              </w:r>
+                            </w:p>
+                            <w:p>
+                              <w:pPr>
+                                <w:pStyle w:val="Caption"/>
+                              </w:pPr>
+                            </w:p>
+                            <w:p>
+                              <w:pPr>
+                                <w:pStyle w:val="Caption"/>
+                              </w:pPr>
+                              <w:r>
+                                <w:t>.</w:t>
+                              </w:r>
+                            </w:p>
+                            <w:p>
+                              <w:pPr>
+                                <w:rPr>
+                                  <w:lang w:val="en-AU"/>
+                                </w:rPr>
+                              </w:pPr>
+                            </w:p>
+                            <w:p>
+                              <w:pPr>
+                                <w:rPr>
+                                  <w:lang w:val="en-AU"/>
+                                </w:rPr>
+                              </w:pPr>
+                            </w:p>
+                          </w:txbxContent>
+                        </wps:txbx>
+                        <wps:bodyPr rot="0" vert="horz" wrap="square" lIns="91440" tIns="45720" rIns="91440" bIns="45720" anchor="t" anchorCtr="0" upright="1">
+                          <a:noAutofit/>
+                        </wps:bodyPr>
+                      </wps:wsp>
+                    </wpg:wgp>
+                  </a:graphicData>
+                </a:graphic>
+                <wp14:sizeRelH relativeFrom="page">
+                  <wp14:pctWidth>0</wp14:pctWidth>
+                </wp14:sizeRelH>
+                <wp14:sizeRelV relativeFrom="page">
+                  <wp14:pctHeight>0</wp14:pctHeight>
+                </wp14:sizeRelV>
+              </wp:anchor>
+            </w:drawing>
+          </mc:Choice>
+          <mc:Fallback>
+            <w:pict>
+              <v:group id="Group 30" o:spid="_x0000_s1039" style="position:absolute;left:0;text-align:left;margin-left:.75pt;margin-top:-299pt;width:243pt;height:277.05pt;z-index:251662336;mso-position-horizontal-relative:text;mso-position-vertical-relative:text" coordorigin="6561,-297" coordsize="4598,5541" o:gfxdata="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">
+                <v:shape id="Picture 3" o:spid="_x0000_s1040" type="#_x0000_t75" style="position:absolute;left:7157;top:-297;width:3395;height:4995;visibility:visible;mso-wrap-style:square" o:preferrelative="f" o:gfxdata="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">
+                  <v:imagedata r:id="rId19" o:title=""/>
+                </v:shape>
+                <v:shape id="Text Box 17" o:spid="_x0000_s1041" type="#_x0000_t202" style="position:absolute;left:6561;top:4712;width:4598;height:532;visibility:visible;mso-wrap-style:square;v-text-anchor:top" o:gfxdata="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" stroked="f">
+                  <v:textbox>
+                    <w:txbxContent>
+                      <w:p>
+                        <w:pPr>
+                          <w:pStyle w:val="Caption"/>
+                        </w:pPr>
+                        <w:proofErr w:type="gramStart"/>
+                        <w:r>
+                          <w:t>Figure 5.</w:t>
+                        </w:r>
+                        <w:proofErr w:type="gramEnd"/>
+                        <w:r>
+                          <w:t xml:space="preserve"> Data Visualization</w:t>
+                        </w:r>
+                      </w:p>
+                      <w:p>
+                        <w:pPr>
+                          <w:pStyle w:val="Caption"/>
+                        </w:pPr>
+                      </w:p>
+                      <w:p>
+                        <w:pPr>
+                          <w:pStyle w:val="Caption"/>
+                        </w:pPr>
+                        <w:r>
+                          <w:t>.</w:t>
+                        </w:r>
+                      </w:p>
+                      <w:p>
+                        <w:pPr>
+                          <w:rPr>
+                            <w:lang w:val="en-AU"/>
+                          </w:rPr>
+                        </w:pPr>
+                      </w:p>
+                      <w:p>
+                        <w:pPr>
+                          <w:rPr>
+                            <w:lang w:val="en-AU"/>
+                          </w:rPr>
+                        </w:pPr>
+                      </w:p>
+                    </w:txbxContent>
+                  </v:textbox>
+                </v:shape>
+                <w10:wrap type="square"/>
+              </v:group>
+            </w:pict>
+          </mc:Fallback>
+        </mc:AlternateContent>
       </w:r>
       <w:r>
         <w:t>Reconciliation enables entity resolution, i</w:t>
@@ -3241,9 +4409,10 @@
           <w:hyperlink w:anchor="Peu12" w:history="1">
             <w:r>
               <w:rPr>
+                <w:rStyle w:val="Author"/>
                 <w:noProof/>
               </w:rPr>
-              <w:t>7</w:t>
+              <w:t>8</w:t>
             </w:r>
           </w:hyperlink>
           <w:r>
@@ -3281,9 +4450,10 @@
           <w:hyperlink w:anchor="Str05" w:history="1">
             <w:r>
               <w:rPr>
+                <w:rStyle w:val="Author"/>
                 <w:noProof/>
               </w:rPr>
-              <w:t>18</w:t>
+              <w:t>19</w:t>
             </w:r>
           </w:hyperlink>
           <w:r>
@@ -3722,7 +4892,6 @@
         <w:rPr>
           <w:noProof/>
         </w:rPr>
-        <w:lastRenderedPageBreak/>
         <w:t xml:space="preserve">Each </w:t>
       </w:r>
       <w:r>
@@ -4269,11 +5438,12 @@
           <w:hyperlink w:anchor="Kow72" w:history="1">
             <w:r>
               <w:rPr>
+                <w:rStyle w:val="Author"/>
                 <w:rFonts w:cstheme="minorHAnsi"/>
                 <w:noProof/>
                 <w:color w:val="000000"/>
               </w:rPr>
-              <w:t>19</w:t>
+              <w:t>20</w:t>
             </w:r>
           </w:hyperlink>
           <w:r>
@@ -7139,9 +8309,10 @@
           <w:hyperlink w:anchor="Bos08" w:history="1">
             <w:r>
               <w:rPr>
+                <w:rStyle w:val="Author"/>
                 <w:noProof/>
               </w:rPr>
-              <w:t>20</w:t>
+              <w:t>21</w:t>
             </w:r>
           </w:hyperlink>
           <w:r>
@@ -7235,7 +8406,6 @@
         <w:rPr>
           <w:noProof/>
         </w:rPr>
-        <w:lastRenderedPageBreak/>
         <w:t>Column Labeling</w:t>
       </w:r>
     </w:p>
@@ -8238,7 +9408,13 @@
         <w:t xml:space="preserve">. </w:t>
       </w:r>
       <w:r>
-        <w:t>C</w:t>
+        <w:t xml:space="preserve">To </w:t>
+      </w:r>
+      <w:r>
+        <w:t>appreciate</w:t>
+      </w:r>
+      <w:r>
+        <w:t xml:space="preserve"> the value of our approach, please c</w:t>
       </w:r>
       <w:r>
         <w:t>onsider the</w:t>
@@ -8259,7 +9435,10 @@
         <w:t>she</w:t>
       </w:r>
       <w:r>
-        <w:t>ets:</w:t>
+        <w:t>ets in Table 1 and Table 2</w:t>
+      </w:r>
+      <w:r>
+        <w:t>:</w:t>
       </w:r>
     </w:p>
     <w:p>
@@ -8288,7 +9467,7 @@
                     </pic:cNvPicPr>
                   </pic:nvPicPr>
                   <pic:blipFill>
-                    <a:blip r:embed="rId15" cstate="print">
+                    <a:blip r:embed="rId20" cstate="print">
                       <a:extLst>
                         <a:ext uri="{28A0092B-C50C-407E-A947-70E740481C1C}">
                           <a14:useLocalDpi xmlns:a14="http://schemas.microsoft.com/office/drawing/2010/main" val="0"/>
@@ -8362,7 +9541,7 @@
                     </pic:cNvPicPr>
                   </pic:nvPicPr>
                   <pic:blipFill>
-                    <a:blip r:embed="rId16" cstate="print">
+                    <a:blip r:embed="rId21" cstate="print">
                       <a:extLst>
                         <a:ext uri="{28A0092B-C50C-407E-A947-70E740481C1C}">
                           <a14:useLocalDpi xmlns:a14="http://schemas.microsoft.com/office/drawing/2010/main" val="0"/>
@@ -8412,10 +9591,16 @@
     </w:p>
     <w:p>
       <w:r>
-        <w:t>The source table presents a table</w:t>
-      </w:r>
-      <w:r>
-        <w:t xml:space="preserve"> in which most of the column headers exist</w:t>
+        <w:t>M</w:t>
+      </w:r>
+      <w:r>
+        <w:t xml:space="preserve">ost of the column headers </w:t>
+      </w:r>
+      <w:r>
+        <w:t xml:space="preserve">in the source table </w:t>
+      </w:r>
+      <w:r>
+        <w:t>exist</w:t>
       </w:r>
       <w:r>
         <w:t xml:space="preserve"> and </w:t>
@@ -8430,13 +9615,13 @@
         <w:t>. T</w:t>
       </w:r>
       <w:r>
-        <w:t>he language used is English, and airports are represented by their IATA co</w:t>
+        <w:t>he language is English, and airports are represented by their IATA co</w:t>
       </w:r>
       <w:r>
         <w:t xml:space="preserve">de. The target table presents another </w:t>
       </w:r>
       <w:r>
-        <w:t>table</w:t>
+        <w:t>set of data</w:t>
       </w:r>
       <w:r>
         <w:t xml:space="preserve"> which has been </w:t>
@@ -8451,7 +9636,13 @@
         <w:t>combining multiple queries from different data sources</w:t>
       </w:r>
       <w:r>
-        <w:t xml:space="preserve">. Hence, </w:t>
+        <w:t xml:space="preserve">. </w:t>
+      </w:r>
+      <w:r>
+        <w:t>As you can see</w:t>
+      </w:r>
+      <w:r>
+        <w:t xml:space="preserve">, </w:t>
       </w:r>
       <w:r>
         <w:t>the country column is labeled in French</w:t>
@@ -8489,7 +9680,6 @@
         <w:jc w:val="left"/>
       </w:pPr>
       <w:r>
-        <w:lastRenderedPageBreak/>
         <w:t xml:space="preserve">Running AMC with its default </w:t>
       </w:r>
       <w:r>
@@ -8511,7 +9701,7 @@
         <w:t>results</w:t>
       </w:r>
       <w:r>
-        <w:t xml:space="preserve"> as shown in Table 3.</w:t>
+        <w:t xml:space="preserve"> shown in Table 3.</w:t>
       </w:r>
     </w:p>
     <w:p>
@@ -8543,7 +9733,7 @@
                     </pic:cNvPicPr>
                   </pic:nvPicPr>
                   <pic:blipFill>
-                    <a:blip r:embed="rId17" cstate="print">
+                    <a:blip r:embed="rId22" cstate="print">
                       <a:extLst>
                         <a:ext uri="{28A0092B-C50C-407E-A947-70E740481C1C}">
                           <a14:useLocalDpi xmlns:a14="http://schemas.microsoft.com/office/drawing/2010/main" val="0"/>
@@ -8611,19 +9801,19 @@
     </w:p>
     <w:p>
       <w:r>
-        <w:t xml:space="preserve">As we notice, </w:t>
-      </w:r>
-      <w:r>
-        <w:t xml:space="preserve">the </w:t>
+        <w:t>T</w:t>
+      </w:r>
+      <w:r>
+        <w:t xml:space="preserve">he </w:t>
       </w:r>
       <w:r>
         <w:t>AMC</w:t>
       </w:r>
       <w:r>
-        <w:t>, using name and data type similarity calculations,</w:t>
-      </w:r>
-      <w:r>
-        <w:t xml:space="preserve"> has perfectly match</w:t>
+        <w:t xml:space="preserve"> </w:t>
+      </w:r>
+      <w:r>
+        <w:t>has perfectly match</w:t>
       </w:r>
       <w:r>
         <w:t xml:space="preserve">ed the two columns labeled </w:t>
@@ -8636,6 +9826,15 @@
       </w:r>
       <w:r>
         <w:t>”</w:t>
+      </w:r>
+      <w:r>
+        <w:t xml:space="preserve"> </w:t>
+      </w:r>
+      <w:r>
+        <w:t>using name and da</w:t>
+      </w:r>
+      <w:r>
+        <w:t>ta type similarity calculations</w:t>
       </w:r>
       <w:r>
         <w:t>. M</w:t>
@@ -8733,6 +9932,7 @@
         <w:t xml:space="preserve"> shown in Table 4.</w:t>
       </w:r>
     </w:p>
+    <w:p/>
     <w:p>
       <w:r>
         <w:rPr>
@@ -8756,7 +9956,7 @@
                     </pic:cNvPicPr>
                   </pic:nvPicPr>
                   <pic:blipFill>
-                    <a:blip r:embed="rId18" cstate="print">
+                    <a:blip r:embed="rId23" cstate="print">
                       <a:extLst>
                         <a:ext uri="{28A0092B-C50C-407E-A947-70E740481C1C}">
                           <a14:useLocalDpi xmlns:a14="http://schemas.microsoft.com/office/drawing/2010/main" val="0"/>
@@ -8875,22 +10075,33 @@
         <w:t xml:space="preserve">to the </w:t>
       </w:r>
       <w:r>
-        <w:t>one</w:t>
-      </w:r>
-      <w:r>
-        <w:t xml:space="preserve"> with </w:t>
-      </w:r>
-      <w:r>
-        <w:t>a</w:t>
-      </w:r>
-      <w:r>
-        <w:t xml:space="preserve"> blank</w:t>
+        <w:t>blank</w:t>
       </w:r>
       <w:r>
         <w:t xml:space="preserve"> header</w:t>
       </w:r>
       <w:r>
-        <w:t>. T</w:t>
+        <w:t xml:space="preserve">. </w:t>
+      </w:r>
+      <w:r>
+        <w:t xml:space="preserve">This shows that our approach allows </w:t>
+      </w:r>
+      <w:r>
+        <w:t>performing</w:t>
+      </w:r>
+      <w:r>
+        <w:t xml:space="preserve"> schema matching on column</w:t>
+      </w:r>
+      <w:r>
+        <w:t>s</w:t>
+      </w:r>
+      <w:r>
+        <w:t xml:space="preserve"> with no headers.</w:t>
+      </w:r>
+    </w:p>
+    <w:p>
+      <w:r>
+        <w:t>T</w:t>
       </w:r>
       <w:r>
         <w:t xml:space="preserve">he similarity score is an average of the </w:t>
@@ -8917,7 +10128,19 @@
         <w:t>C</w:t>
       </w:r>
       <w:r>
-        <w:t xml:space="preserve">osine). The similarity of </w:t>
+        <w:t xml:space="preserve">osine). The </w:t>
+      </w:r>
+      <w:r>
+        <w:t xml:space="preserve">relatively high </w:t>
+      </w:r>
+      <w:r>
+        <w:t xml:space="preserve">similarity </w:t>
+      </w:r>
+      <w:r>
+        <w:t xml:space="preserve">score </w:t>
+      </w:r>
+      <w:r>
+        <w:t xml:space="preserve">of </w:t>
       </w:r>
       <w:r>
         <w:t>“</w:t>
@@ -8935,40 +10158,37 @@
         <w:t xml:space="preserve"> column is explained by the fact that</w:t>
       </w:r>
       <w:r>
-        <w:t xml:space="preserve"> native</w:t>
-      </w:r>
-      <w:r>
         <w:t xml:space="preserve"> </w:t>
       </w:r>
       <w:r>
+        <w:t xml:space="preserve">the </w:t>
+      </w:r>
+      <w:r>
+        <w:t>native</w:t>
+      </w:r>
+      <w:r>
+        <w:t xml:space="preserve"> </w:t>
+      </w:r>
+      <w:r>
         <w:t xml:space="preserve">AMC </w:t>
       </w:r>
       <w:r>
         <w:t xml:space="preserve">matching </w:t>
       </w:r>
       <w:r>
+        <w:t xml:space="preserve">algorithm </w:t>
+      </w:r>
+      <w:r>
         <w:t>h</w:t>
       </w:r>
       <w:r>
         <w:t>as</w:t>
       </w:r>
       <w:r>
-        <w:t xml:space="preserve"> skipped that column as it does not have a valid header, thus this </w:t>
-      </w:r>
-      <w:r>
-        <w:t>70% similarity score</w:t>
-      </w:r>
-      <w:r>
-        <w:t xml:space="preserve"> </w:t>
-      </w:r>
-      <w:r>
-        <w:t>reflects</w:t>
-      </w:r>
-      <w:r>
-        <w:t xml:space="preserve"> the </w:t>
-      </w:r>
-      <w:r>
-        <w:t xml:space="preserve">sole </w:t>
+        <w:t xml:space="preserve"> skipped that column as it does not have a valid header, </w:t>
+      </w:r>
+      <w:r>
+        <w:t xml:space="preserve">and the results are solely those of the </w:t>
       </w:r>
       <w:r>
         <w:t>Cosine matcher</w:t>
@@ -8981,6 +10201,9 @@
       </w:r>
       <w:r>
         <w:t xml:space="preserve">, </w:t>
+      </w:r>
+      <w:r>
+        <w:t xml:space="preserve">the </w:t>
       </w:r>
       <w:r>
         <w:t xml:space="preserve">Cosine matcher </w:t>
@@ -9113,7 +10336,7 @@
                     </pic:cNvPicPr>
                   </pic:nvPicPr>
                   <pic:blipFill>
-                    <a:blip r:embed="rId19" cstate="print">
+                    <a:blip r:embed="rId24" cstate="print">
                       <a:extLst>
                         <a:ext uri="{28A0092B-C50C-407E-A947-70E740481C1C}">
                           <a14:useLocalDpi xmlns:a14="http://schemas.microsoft.com/office/drawing/2010/main" val="0"/>
@@ -9190,6 +10413,9 @@
         <w:t xml:space="preserve"> enhanced similarity scores</w:t>
       </w:r>
       <w:r>
+        <w:t xml:space="preserve"> and higher number of mappings</w:t>
+      </w:r>
+      <w:r>
         <w:t>.</w:t>
       </w:r>
       <w:r>
@@ -9279,7 +10505,6 @@
         <w:rPr>
           <w:noProof/>
         </w:rPr>
-        <w:lastRenderedPageBreak/>
         <w:drawing>
           <wp:inline distT="0" distB="0" distL="0" distR="0">
             <wp:extent cx="3049270" cy="934016"/>
@@ -9298,7 +10523,7 @@
                     </pic:cNvPicPr>
                   </pic:nvPicPr>
                   <pic:blipFill>
-                    <a:blip r:embed="rId20" cstate="print">
+                    <a:blip r:embed="rId25" cstate="print">
                       <a:extLst>
                         <a:ext uri="{28A0092B-C50C-407E-A947-70E740481C1C}">
                           <a14:useLocalDpi xmlns:a14="http://schemas.microsoft.com/office/drawing/2010/main" val="0"/>
@@ -9354,7 +10579,13 @@
         <w:t>The</w:t>
       </w:r>
       <w:r>
-        <w:t xml:space="preserve"> similarity results have decre</w:t>
+        <w:t xml:space="preserve"> similarity results have </w:t>
+      </w:r>
+      <w:r>
+        <w:t xml:space="preserve">slightly </w:t>
+      </w:r>
+      <w:r>
+        <w:t>decre</w:t>
       </w:r>
       <w:r>
         <w:t>ased when plugging Spearman’</w:t>
@@ -9497,7 +10728,7 @@
                     </pic:cNvPicPr>
                   </pic:nvPicPr>
                   <pic:blipFill>
-                    <a:blip r:embed="rId21" cstate="print">
+                    <a:blip r:embed="rId26" cstate="print">
                       <a:extLst>
                         <a:ext uri="{28A0092B-C50C-407E-A947-70E740481C1C}">
                           <a14:useLocalDpi xmlns:a14="http://schemas.microsoft.com/office/drawing/2010/main" val="0"/>
@@ -9550,7 +10781,7 @@
                     </pic:cNvPicPr>
                   </pic:nvPicPr>
                   <pic:blipFill>
-                    <a:blip r:embed="rId22" cstate="print">
+                    <a:blip r:embed="rId27" cstate="print">
                       <a:extLst>
                         <a:ext uri="{28A0092B-C50C-407E-A947-70E740481C1C}">
                           <a14:useLocalDpi xmlns:a14="http://schemas.microsoft.com/office/drawing/2010/main" val="0"/>
@@ -9587,99 +10818,245 @@
         <w:rPr>
           <w:noProof/>
         </w:rPr>
+        <mc:AlternateContent>
+          <mc:Choice Requires="wps">
+            <w:drawing>
+              <wp:inline distT="0" distB="0" distL="0" distR="0">
+                <wp:extent cx="1518285" cy="635"/>
+                <wp:effectExtent l="0" t="0" r="5715" b="8255"/>
+                <wp:docPr id="36" name="Text Box 36"/>
+                <wp:cNvGraphicFramePr>
+                  <a:graphicFrameLocks xmlns:a="http://schemas.openxmlformats.org/drawingml/2006/main"/>
+                </wp:cNvGraphicFramePr>
+                <a:graphic xmlns:a="http://schemas.openxmlformats.org/drawingml/2006/main">
+                  <a:graphicData uri="http://schemas.microsoft.com/office/word/2010/wordprocessingShape">
+                    <wps:wsp>
+                      <wps:cNvSpPr txBox="1">
+                        <a:spLocks/>
+                      </wps:cNvSpPr>
+                      <wps:spPr>
+                        <a:xfrm>
+                          <a:off x="0" y="0"/>
+                          <a:ext cx="1518285" cy="635"/>
+                        </a:xfrm>
+                        <a:prstGeom prst="rect">
+                          <a:avLst/>
+                        </a:prstGeom>
+                        <a:solidFill>
+                          <a:prstClr val="white"/>
+                        </a:solidFill>
+                        <a:ln>
+                          <a:noFill/>
+                        </a:ln>
+                        <a:effectLst/>
+                      </wps:spPr>
+                      <wps:txbx>
+                        <w:txbxContent>
+                          <w:p>
+                            <w:pPr>
+                              <w:jc w:val="center"/>
+                              <w:rPr>
+                                <w:b/>
+                              </w:rPr>
+                            </w:pPr>
+                            <w:proofErr w:type="gramStart"/>
+                            <w:r>
+                              <w:rPr>
+                                <w:b/>
+                              </w:rPr>
+                              <w:t>Table 7.</w:t>
+                            </w:r>
+                            <w:proofErr w:type="gramEnd"/>
+                            <w:r>
+                              <w:rPr>
+                                <w:b/>
+                              </w:rPr>
+                              <w:t xml:space="preserve"> Source Table</w:t>
+                            </w:r>
+                          </w:p>
+                        </w:txbxContent>
+                      </wps:txbx>
+                      <wps:bodyPr rot="0" spcFirstLastPara="0" vertOverflow="overflow" horzOverflow="overflow" vert="horz" wrap="square" lIns="0" tIns="0" rIns="0" bIns="0" numCol="1" spcCol="0" rtlCol="0" fromWordArt="0" anchor="t" anchorCtr="0" forceAA="0" compatLnSpc="1">
+                        <a:prstTxWarp prst="textNoShape">
+                          <a:avLst/>
+                        </a:prstTxWarp>
+                        <a:spAutoFit/>
+                      </wps:bodyPr>
+                    </wps:wsp>
+                  </a:graphicData>
+                </a:graphic>
+              </wp:inline>
+            </w:drawing>
+          </mc:Choice>
+          <mc:Fallback>
+            <w:pict>
+              <v:shape id="Text Box 36" o:spid="_x0000_s1042" type="#_x0000_t202" style="width:119.55pt;height:.05pt;visibility:visible;mso-wrap-style:square;mso-left-percent:-10001;mso-top-percent:-10001;mso-position-horizontal:absolute;mso-position-horizontal-relative:char;mso-position-vertical:absolute;mso-position-vertical-relative:line;mso-left-percent:-10001;mso-top-percent:-10001;v-text-anchor:top" o:gfxdata="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" stroked="f">
+                <v:path arrowok="t"/>
+                <v:textbox style="mso-fit-shape-to-text:t" inset="0,0,0,0">
+                  <w:txbxContent>
+                    <w:p>
+                      <w:pPr>
+                        <w:jc w:val="center"/>
+                        <w:rPr>
+                          <w:b/>
+                        </w:rPr>
+                      </w:pPr>
+                      <w:proofErr w:type="gramStart"/>
+                      <w:r>
+                        <w:rPr>
+                          <w:b/>
+                        </w:rPr>
+                        <w:t>Table 7.</w:t>
+                      </w:r>
+                      <w:proofErr w:type="gramEnd"/>
+                      <w:r>
+                        <w:rPr>
+                          <w:b/>
+                        </w:rPr>
+                        <w:t xml:space="preserve"> Source Table</w:t>
+                      </w:r>
+                    </w:p>
+                  </w:txbxContent>
+                </v:textbox>
+                <w10:anchorlock/>
+              </v:shape>
+            </w:pict>
+          </mc:Fallback>
+        </mc:AlternateContent>
       </w:r>
       <w:r>
         <w:rPr>
           <w:noProof/>
         </w:rPr>
-        <w:pict>
-          <v:shape id="Text Box 36" o:spid="_x0000_s1043" type="#_x0000_t202" style="width:119.55pt;height:.05pt;visibility:visible;mso-wrap-style:square;mso-left-percent:-10001;mso-top-percent:-10001;mso-position-horizontal:absolute;mso-position-horizontal-relative:char;mso-position-vertical:absolute;mso-position-vertical-relative:line;mso-left-percent:-10001;mso-top-percent:-10001;v-text-anchor:top" o:gfxdata="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" stroked="f">
-            <v:path arrowok="t"/>
-            <v:textbox style="mso-fit-shape-to-text:t" inset="0,0,0,0">
-              <w:txbxContent>
-                <w:p>
-                  <w:pPr>
-                    <w:jc w:val="center"/>
-                    <w:rPr>
-                      <w:b/>
-                    </w:rPr>
-                  </w:pPr>
-                  <w:proofErr w:type="gramStart"/>
-                  <w:r>
-                    <w:rPr>
-                      <w:b/>
-                    </w:rPr>
-                    <w:t>Table 7.</w:t>
-                  </w:r>
-                  <w:proofErr w:type="gramEnd"/>
-                  <w:r>
-                    <w:rPr>
-                      <w:b/>
-                    </w:rPr>
-                    <w:t xml:space="preserve"> Source Table</w:t>
-                  </w:r>
-                </w:p>
-              </w:txbxContent>
-            </v:textbox>
-            <w10:wrap type="none"/>
-            <w10:anchorlock/>
-          </v:shape>
-        </w:pict>
-      </w:r>
-      <w:r>
-        <w:rPr>
-          <w:noProof/>
-        </w:rPr>
-      </w:r>
-      <w:r>
-        <w:rPr>
-          <w:noProof/>
-        </w:rPr>
-        <w:pict>
-          <v:shape id="Text Box 37" o:spid="_x0000_s1042" type="#_x0000_t202" style="width:115.2pt;height:.05pt;visibility:visible;mso-wrap-style:square;mso-left-percent:-10001;mso-top-percent:-10001;mso-position-horizontal:absolute;mso-position-horizontal-relative:char;mso-position-vertical:absolute;mso-position-vertical-relative:line;mso-left-percent:-10001;mso-top-percent:-10001;v-text-anchor:top" o:gfxdata="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" stroked="f">
-            <v:path arrowok="t"/>
-            <v:textbox style="mso-fit-shape-to-text:t" inset="0,0,0,0">
-              <w:txbxContent>
-                <w:p>
-                  <w:pPr>
-                    <w:jc w:val="center"/>
-                    <w:rPr>
-                      <w:b/>
-                    </w:rPr>
-                  </w:pPr>
-                  <w:proofErr w:type="gramStart"/>
-                  <w:r>
-                    <w:rPr>
-                      <w:b/>
-                    </w:rPr>
-                    <w:t>Table</w:t>
-                  </w:r>
-                  <w:r>
-                    <w:rPr>
-                      <w:b/>
-                    </w:rPr>
-                    <w:t xml:space="preserve"> </w:t>
-                  </w:r>
-                  <w:r>
-                    <w:rPr>
-                      <w:b/>
-                    </w:rPr>
-                    <w:t>8.</w:t>
-                  </w:r>
-                  <w:proofErr w:type="gramEnd"/>
-                  <w:r>
-                    <w:rPr>
-                      <w:b/>
-                    </w:rPr>
-                    <w:t xml:space="preserve"> Target Table</w:t>
-                  </w:r>
-                </w:p>
-              </w:txbxContent>
-            </v:textbox>
-            <w10:wrap type="none"/>
-            <w10:anchorlock/>
-          </v:shape>
-        </w:pict>
+        <mc:AlternateContent>
+          <mc:Choice Requires="wps">
+            <w:drawing>
+              <wp:inline distT="0" distB="0" distL="0" distR="0">
+                <wp:extent cx="1463040" cy="635"/>
+                <wp:effectExtent l="0" t="0" r="3810" b="8255"/>
+                <wp:docPr id="37" name="Text Box 37"/>
+                <wp:cNvGraphicFramePr>
+                  <a:graphicFrameLocks xmlns:a="http://schemas.openxmlformats.org/drawingml/2006/main"/>
+                </wp:cNvGraphicFramePr>
+                <a:graphic xmlns:a="http://schemas.openxmlformats.org/drawingml/2006/main">
+                  <a:graphicData uri="http://schemas.microsoft.com/office/word/2010/wordprocessingShape">
+                    <wps:wsp>
+                      <wps:cNvSpPr txBox="1">
+                        <a:spLocks/>
+                      </wps:cNvSpPr>
+                      <wps:spPr>
+                        <a:xfrm>
+                          <a:off x="0" y="0"/>
+                          <a:ext cx="1463040" cy="635"/>
+                        </a:xfrm>
+                        <a:prstGeom prst="rect">
+                          <a:avLst/>
+                        </a:prstGeom>
+                        <a:solidFill>
+                          <a:prstClr val="white"/>
+                        </a:solidFill>
+                        <a:ln>
+                          <a:noFill/>
+                        </a:ln>
+                        <a:effectLst/>
+                      </wps:spPr>
+                      <wps:txbx>
+                        <w:txbxContent>
+                          <w:p>
+                            <w:pPr>
+                              <w:jc w:val="center"/>
+                              <w:rPr>
+                                <w:b/>
+                              </w:rPr>
+                            </w:pPr>
+                            <w:proofErr w:type="gramStart"/>
+                            <w:r>
+                              <w:rPr>
+                                <w:b/>
+                              </w:rPr>
+                              <w:t>Table</w:t>
+                            </w:r>
+                            <w:r>
+                              <w:rPr>
+                                <w:b/>
+                              </w:rPr>
+                              <w:t xml:space="preserve"> </w:t>
+                            </w:r>
+                            <w:r>
+                              <w:rPr>
+                                <w:b/>
+                              </w:rPr>
+                              <w:t>8.</w:t>
+                            </w:r>
+                            <w:proofErr w:type="gramEnd"/>
+                            <w:r>
+                              <w:rPr>
+                                <w:b/>
+                              </w:rPr>
+                              <w:t xml:space="preserve"> Target Table</w:t>
+                            </w:r>
+                          </w:p>
+                        </w:txbxContent>
+                      </wps:txbx>
+                      <wps:bodyPr rot="0" spcFirstLastPara="0" vertOverflow="overflow" horzOverflow="overflow" vert="horz" wrap="square" lIns="0" tIns="0" rIns="0" bIns="0" numCol="1" spcCol="0" rtlCol="0" fromWordArt="0" anchor="t" anchorCtr="0" forceAA="0" compatLnSpc="1">
+                        <a:prstTxWarp prst="textNoShape">
+                          <a:avLst/>
+                        </a:prstTxWarp>
+                        <a:spAutoFit/>
+                      </wps:bodyPr>
+                    </wps:wsp>
+                  </a:graphicData>
+                </a:graphic>
+              </wp:inline>
+            </w:drawing>
+          </mc:Choice>
+          <mc:Fallback>
+            <w:pict>
+              <v:shape id="Text Box 37" o:spid="_x0000_s1043" type="#_x0000_t202" style="width:115.2pt;height:.05pt;visibility:visible;mso-wrap-style:square;mso-left-percent:-10001;mso-top-percent:-10001;mso-position-horizontal:absolute;mso-position-horizontal-relative:char;mso-position-vertical:absolute;mso-position-vertical-relative:line;mso-left-percent:-10001;mso-top-percent:-10001;v-text-anchor:top" o:gfxdata="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" stroked="f">
+                <v:path arrowok="t"/>
+                <v:textbox style="mso-fit-shape-to-text:t" inset="0,0,0,0">
+                  <w:txbxContent>
+                    <w:p>
+                      <w:pPr>
+                        <w:jc w:val="center"/>
+                        <w:rPr>
+                          <w:b/>
+                        </w:rPr>
+                      </w:pPr>
+                      <w:proofErr w:type="gramStart"/>
+                      <w:r>
+                        <w:rPr>
+                          <w:b/>
+                        </w:rPr>
+                        <w:t>Table</w:t>
+                      </w:r>
+                      <w:r>
+                        <w:rPr>
+                          <w:b/>
+                        </w:rPr>
+                        <w:t xml:space="preserve"> </w:t>
+                      </w:r>
+                      <w:r>
+                        <w:rPr>
+                          <w:b/>
+                        </w:rPr>
+                        <w:t>8.</w:t>
+                      </w:r>
+                      <w:proofErr w:type="gramEnd"/>
+                      <w:r>
+                        <w:rPr>
+                          <w:b/>
+                        </w:rPr>
+                        <w:t xml:space="preserve"> Target Table</w:t>
+                      </w:r>
+                    </w:p>
+                  </w:txbxContent>
+                </v:textbox>
+                <w10:anchorlock/>
+              </v:shape>
+            </w:pict>
+          </mc:Fallback>
+        </mc:AlternateContent>
       </w:r>
     </w:p>
     <w:p/>
@@ -9745,6 +11122,7 @@
         <w:t xml:space="preserve"> results in:</w:t>
       </w:r>
     </w:p>
+    <w:p/>
     <w:p>
       <w:pPr>
         <w:jc w:val="center"/>
@@ -9771,7 +11149,7 @@
                     </pic:cNvPicPr>
                   </pic:nvPicPr>
                   <pic:blipFill>
-                    <a:blip r:embed="rId23" cstate="print">
+                    <a:blip r:embed="rId28" cstate="print">
                       <a:extLst>
                         <a:ext uri="{28A0092B-C50C-407E-A947-70E740481C1C}">
                           <a14:useLocalDpi xmlns:a14="http://schemas.microsoft.com/office/drawing/2010/main" val="0"/>
@@ -9881,7 +11259,7 @@
                     </pic:cNvPicPr>
                   </pic:nvPicPr>
                   <pic:blipFill>
-                    <a:blip r:embed="rId24" cstate="print">
+                    <a:blip r:embed="rId29" cstate="print">
                       <a:extLst>
                         <a:ext uri="{28A0092B-C50C-407E-A947-70E740481C1C}">
                           <a14:useLocalDpi xmlns:a14="http://schemas.microsoft.com/office/drawing/2010/main" val="0"/>
@@ -9951,10 +11329,22 @@
       <w:r>
         <w:t>s matchers are 99.3%, 99%, 95.8% respectively.</w:t>
       </w:r>
+      <w:r>
+        <w:t xml:space="preserve"> Therefore, using the AMC allows </w:t>
+      </w:r>
+      <w:r>
+        <w:t>identifying</w:t>
+      </w:r>
+      <w:r>
+        <w:t xml:space="preserve"> the best matching algorithms for a given data set.</w:t>
+      </w:r>
     </w:p>
     <w:p>
       <w:r>
-        <w:t>Applying o</w:t>
+        <w:t>Finally, a</w:t>
+      </w:r>
+      <w:r>
+        <w:t>pplying o</w:t>
       </w:r>
       <w:r>
         <w:t>ur labeling method on the above</w:t>
@@ -9987,22 +11377,16 @@
         <w:t>,</w:t>
       </w:r>
       <w:r>
-        <w:t xml:space="preserve"> the system suggested to name </w:t>
-      </w:r>
-      <w:r>
-        <w:t>it</w:t>
-      </w:r>
-      <w:r>
-        <w:t xml:space="preserve"> “Organization” with a score of 1.72 compared to the next top score which is “Organism </w:t>
-      </w:r>
-      <w:r>
-        <w:t>Classification</w:t>
-      </w:r>
-      <w:proofErr w:type="gramStart"/>
-      <w:r>
-        <w:t>“ with</w:t>
-      </w:r>
-      <w:proofErr w:type="gramEnd"/>
+        <w:t xml:space="preserve"> the system suggested </w:t>
+      </w:r>
+      <w:bookmarkStart w:id="0" w:name="_GoBack"/>
+      <w:bookmarkEnd w:id="0"/>
+      <w:r>
+        <w:t xml:space="preserve">“Organization” with a score of 1.72 compared to the next top score which is “Organism </w:t>
+      </w:r>
+      <w:r>
+        <w:t>Classification“ with</w:t>
+      </w:r>
       <w:r>
         <w:t xml:space="preserve"> a score of 0.371.</w:t>
       </w:r>
@@ -10013,7 +11397,6 @@
         <w:spacing w:before="120"/>
       </w:pPr>
       <w:r>
-        <w:lastRenderedPageBreak/>
         <w:t>CONCLUSION AND FUTURE WORK</w:t>
       </w:r>
     </w:p>
@@ -10220,9 +11603,10 @@
           <w:hyperlink w:anchor="Faw06" w:history="1">
             <w:r>
               <w:rPr>
+                <w:rStyle w:val="Author"/>
                 <w:noProof/>
               </w:rPr>
-              <w:t>21</w:t>
+              <w:t>22</w:t>
             </w:r>
           </w:hyperlink>
           <w:r>
@@ -10292,9 +11676,10 @@
           <w:hyperlink w:anchor="Aue07" w:history="1">
             <w:r>
               <w:rPr>
+                <w:rStyle w:val="Author"/>
                 <w:noProof/>
               </w:rPr>
-              <w:t>22</w:t>
+              <w:t>23</w:t>
             </w:r>
           </w:hyperlink>
           <w:r>
@@ -10311,11 +11696,9 @@
       <w:r>
         <w:t xml:space="preserve"> or </w:t>
       </w:r>
-      <w:proofErr w:type="spellStart"/>
-      <w:r>
-        <w:t>Yago</w:t>
-      </w:r>
-      <w:proofErr w:type="spellEnd"/>
+      <w:r>
+        <w:t>YAGO</w:t>
+      </w:r>
       <w:r>
         <w:t xml:space="preserve"> </w:t>
       </w:r>
@@ -10343,9 +11726,104 @@
           <w:hyperlink w:anchor="Suc07" w:history="1">
             <w:r>
               <w:rPr>
+                <w:rStyle w:val="Author"/>
                 <w:noProof/>
               </w:rPr>
-              <w:t>23</w:t>
+              <w:t>24</w:t>
+            </w:r>
+          </w:hyperlink>
+          <w:r>
+            <w:rPr>
+              <w:noProof/>
+            </w:rPr>
+            <w:t>]</w:t>
+          </w:r>
+          <w:r>
+            <w:fldChar w:fldCharType="end"/>
+          </w:r>
+        </w:sdtContent>
+      </w:sdt>
+      <w:r>
+        <w:t xml:space="preserve"> and evaluate our matching results against instance-based ontology alignment benchmarks such as</w:t>
+      </w:r>
+      <w:sdt>
+        <w:sdtPr>
+          <w:id w:val="-762527923"/>
+          <w:citation/>
+        </w:sdtPr>
+        <w:sdtContent>
+          <w:r>
+            <w:fldChar w:fldCharType="begin"/>
+          </w:r>
+          <w:r>
+            <w:instrText xml:space="preserve"> CITATION Ins11 \l 1033 </w:instrText>
+          </w:r>
+          <w:r>
+            <w:fldChar w:fldCharType="separate"/>
+          </w:r>
+          <w:r>
+            <w:rPr>
+              <w:noProof/>
+            </w:rPr>
+            <w:t xml:space="preserve"> [</w:t>
+          </w:r>
+          <w:hyperlink w:anchor="Ins11" w:history="1">
+            <w:r>
+              <w:rPr>
+                <w:rStyle w:val="Author"/>
+                <w:noProof/>
+              </w:rPr>
+              <w:t>25</w:t>
+            </w:r>
+          </w:hyperlink>
+          <w:r>
+            <w:rPr>
+              <w:noProof/>
+            </w:rPr>
+            <w:t>]</w:t>
+          </w:r>
+          <w:r>
+            <w:fldChar w:fldCharType="end"/>
+          </w:r>
+        </w:sdtContent>
+      </w:sdt>
+      <w:r>
+        <w:t xml:space="preserve"> </w:t>
+      </w:r>
+      <w:r>
+        <w:t>or</w:t>
+      </w:r>
+      <w:r>
+        <w:t xml:space="preserve"> </w:t>
+      </w:r>
+      <w:sdt>
+        <w:sdtPr>
+          <w:id w:val="-2123142338"/>
+          <w:citation/>
+        </w:sdtPr>
+        <w:sdtContent>
+          <w:r>
+            <w:fldChar w:fldCharType="begin"/>
+          </w:r>
+          <w:r>
+            <w:instrText xml:space="preserve"> CITATION Fer \l 1033 </w:instrText>
+          </w:r>
+          <w:r>
+            <w:fldChar w:fldCharType="separate"/>
+          </w:r>
+          <w:r>
+            <w:rPr>
+              <w:noProof/>
+            </w:rPr>
+            <w:t>[</w:t>
+          </w:r>
+          <w:hyperlink w:anchor="Fer" w:history="1">
+            <w:r>
+              <w:rPr>
+                <w:rStyle w:val="Author"/>
+                <w:noProof/>
+              </w:rPr>
+              <w:t>26</w:t>
             </w:r>
           </w:hyperlink>
           <w:r>
@@ -10476,6 +11954,13 @@
                 </w:rPr>
                 <w:fldChar w:fldCharType="separate"/>
               </w:r>
+              <w:r>
+                <w:rPr>
+                  <w:noProof/>
+                  <w:vanish/>
+                </w:rPr>
+                <w:t>x</w:t>
+              </w:r>
             </w:p>
             <w:tbl>
               <w:tblPr>
@@ -10505,20 +11990,82 @@
                   <w:p>
                     <w:pPr>
                       <w:pStyle w:val="Bibliography"/>
-                      <w:jc w:val="center"/>
+                      <w:jc w:val="right"/>
                       <w:rPr>
                         <w:rFonts w:eastAsiaTheme="minorEastAsia"/>
                         <w:noProof/>
                       </w:rPr>
                     </w:pPr>
-                    <w:bookmarkStart w:id="0" w:name="Her03"/>
                     <w:r>
                       <w:rPr>
                         <w:noProof/>
                       </w:rPr>
                       <w:t>[1]</w:t>
                     </w:r>
-                    <w:bookmarkEnd w:id="0"/>
+                  </w:p>
+                </w:tc>
+                <w:tc>
+                  <w:tcPr>
+                    <w:tcW w:w="0" w:type="auto"/>
+                    <w:hideMark/>
+                  </w:tcPr>
+                  <w:p>
+                    <w:pPr>
+                      <w:pStyle w:val="Bibliography"/>
+                      <w:rPr>
+                        <w:rFonts w:eastAsiaTheme="minorEastAsia"/>
+                        <w:noProof/>
+                      </w:rPr>
+                    </w:pPr>
+                    <w:r>
+                      <w:rPr>
+                        <w:noProof/>
+                      </w:rPr>
+                      <w:t xml:space="preserve">Girija Limaye, Sunita Sarawagi, and Soumen Chakrabarti, "Annotating and Searching Web Tables Using Entities, Types and Relationships," </w:t>
+                    </w:r>
+                    <w:r>
+                      <w:rPr>
+                        <w:i/>
+                        <w:iCs/>
+                        <w:noProof/>
+                      </w:rPr>
+                      <w:t>Proceedings of the VLDB Endowment</w:t>
+                    </w:r>
+                    <w:r>
+                      <w:rPr>
+                        <w:noProof/>
+                      </w:rPr>
+                      <w:t>, vol. III, no. 1, pp. 1338-1347, September 2010.</w:t>
+                    </w:r>
+                  </w:p>
+                </w:tc>
+              </w:tr>
+              <w:tr>
+                <w:trPr>
+                  <w:tblCellSpacing w:w="15" w:type="dxa"/>
+                </w:trPr>
+                <w:tc>
+                  <w:tcPr>
+                    <w:tcW w:w="0" w:type="auto"/>
+                    <w:hideMark/>
+                  </w:tcPr>
+                  <w:p>
+                    <w:pPr>
+                      <w:pStyle w:val="Bibliography"/>
+                      <w:jc w:val="right"/>
+                      <w:rPr>
+                        <w:rFonts w:eastAsiaTheme="minorEastAsia"/>
+                        <w:noProof/>
+                      </w:rPr>
+                    </w:pPr>
+                    <w:bookmarkStart w:id="1" w:name="Her03"/>
+                    <w:r>
+                      <w:rPr>
+                        <w:noProof/>
+                      </w:rPr>
+                      <w:t>[2]</w:t>
+                    </w:r>
+                    <w:bookmarkEnd w:id="1"/>
                   </w:p>
                 </w:tc>
                 <w:tc>
@@ -10575,14 +12122,14 @@
                         <w:noProof/>
                       </w:rPr>
                     </w:pPr>
-                    <w:bookmarkStart w:id="1" w:name="Boy11"/>
+                    <w:bookmarkStart w:id="2" w:name="Boy11"/>
                     <w:r>
                       <w:rPr>
                         <w:noProof/>
                       </w:rPr>
-                      <w:t>[2]</w:t>
+                      <w:t>[3]</w:t>
                     </w:r>
-                    <w:bookmarkEnd w:id="1"/>
+                    <w:bookmarkEnd w:id="2"/>
                   </w:p>
                 </w:tc>
                 <w:tc>
@@ -10639,14 +12186,14 @@
                         <w:noProof/>
                       </w:rPr>
                     </w:pPr>
-                    <w:bookmarkStart w:id="2" w:name="LaV11"/>
+                    <w:bookmarkStart w:id="3" w:name="LaV11"/>
                     <w:r>
                       <w:rPr>
                         <w:noProof/>
                       </w:rPr>
-                      <w:t>[3]</w:t>
+                      <w:t>[4]</w:t>
                     </w:r>
-                    <w:bookmarkEnd w:id="2"/>
+                    <w:bookmarkEnd w:id="3"/>
                   </w:p>
                 </w:tc>
                 <w:tc>
@@ -10703,14 +12250,14 @@
                         <w:noProof/>
                       </w:rPr>
                     </w:pPr>
-                    <w:bookmarkStart w:id="3" w:name="Kav11"/>
+                    <w:bookmarkStart w:id="4" w:name="Kav11"/>
                     <w:r>
                       <w:rPr>
                         <w:noProof/>
                       </w:rPr>
-                      <w:t>[4]</w:t>
+                      <w:t>[5]</w:t>
                     </w:r>
-                    <w:bookmarkEnd w:id="3"/>
+                    <w:bookmarkEnd w:id="4"/>
                   </w:p>
                 </w:tc>
                 <w:tc>
@@ -10767,14 +12314,14 @@
                         <w:noProof/>
                       </w:rPr>
                     </w:pPr>
-                    <w:bookmarkStart w:id="4" w:name="Goo"/>
+                    <w:bookmarkStart w:id="5" w:name="Goo"/>
                     <w:r>
                       <w:rPr>
                         <w:noProof/>
                       </w:rPr>
-                      <w:t>[5]</w:t>
+                      <w:t>[6]</w:t>
                     </w:r>
-                    <w:bookmarkEnd w:id="4"/>
+                    <w:bookmarkEnd w:id="5"/>
                   </w:p>
                 </w:tc>
                 <w:tc>
@@ -10796,7 +12343,7 @@
                       </w:rPr>
                       <w:t xml:space="preserve">Google Code. Google Refine. [Online]. </w:t>
                     </w:r>
-                    <w:hyperlink r:id="rId25" w:history="1">
+                    <w:hyperlink r:id="rId30" w:history="1">
                       <w:r>
                         <w:rPr>
                           <w:rStyle w:val="Hyperlink"/>
@@ -10826,14 +12373,14 @@
                         <w:noProof/>
                       </w:rPr>
                     </w:pPr>
-                    <w:bookmarkStart w:id="5" w:name="Biz09"/>
+                    <w:bookmarkStart w:id="6" w:name="Biz09"/>
                     <w:r>
                       <w:rPr>
                         <w:noProof/>
                       </w:rPr>
-                      <w:t>[6]</w:t>
+                      <w:t>[7]</w:t>
                     </w:r>
-                    <w:bookmarkEnd w:id="5"/>
+                    <w:bookmarkEnd w:id="6"/>
                   </w:p>
                 </w:tc>
                 <w:tc>
@@ -10890,14 +12437,14 @@
                         <w:noProof/>
                       </w:rPr>
                     </w:pPr>
-                    <w:bookmarkStart w:id="6" w:name="Peu12"/>
+                    <w:bookmarkStart w:id="7" w:name="Peu12"/>
                     <w:r>
                       <w:rPr>
                         <w:noProof/>
                       </w:rPr>
-                      <w:t>[7]</w:t>
+                      <w:t>[8]</w:t>
                     </w:r>
-                    <w:bookmarkEnd w:id="6"/>
+                    <w:bookmarkEnd w:id="7"/>
                   </w:p>
                 </w:tc>
                 <w:tc>
@@ -10954,14 +12501,14 @@
                         <w:noProof/>
                       </w:rPr>
                     </w:pPr>
-                    <w:bookmarkStart w:id="7" w:name="Mil03"/>
+                    <w:bookmarkStart w:id="8" w:name="Mil03"/>
                     <w:r>
                       <w:rPr>
                         <w:noProof/>
                       </w:rPr>
-                      <w:t>[8]</w:t>
+                      <w:t>[9]</w:t>
                     </w:r>
-                    <w:bookmarkEnd w:id="7"/>
+                    <w:bookmarkEnd w:id="8"/>
                   </w:p>
                 </w:tc>
                 <w:tc>
@@ -11018,14 +12565,14 @@
                         <w:noProof/>
                       </w:rPr>
                     </w:pPr>
-                    <w:bookmarkStart w:id="8" w:name="Rei04"/>
+                    <w:bookmarkStart w:id="9" w:name="Rei04"/>
                     <w:r>
                       <w:rPr>
                         <w:noProof/>
                       </w:rPr>
-                      <w:t>[9]</w:t>
+                      <w:t>[10]</w:t>
                     </w:r>
-                    <w:bookmarkEnd w:id="8"/>
+                    <w:bookmarkEnd w:id="9"/>
                   </w:p>
                 </w:tc>
                 <w:tc>
@@ -11082,15 +12629,14 @@
                         <w:noProof/>
                       </w:rPr>
                     </w:pPr>
-                    <w:bookmarkStart w:id="9" w:name="Wan03"/>
+                    <w:bookmarkStart w:id="10" w:name="Wan03"/>
                     <w:r>
                       <w:rPr>
                         <w:noProof/>
                       </w:rPr>
-                      <w:lastRenderedPageBreak/>
-                      <w:t>[10]</w:t>
+                      <w:t>[11]</w:t>
                     </w:r>
-                    <w:bookmarkEnd w:id="9"/>
+                    <w:bookmarkEnd w:id="10"/>
                   </w:p>
                 </w:tc>
                 <w:tc>
@@ -11147,14 +12693,14 @@
                         <w:noProof/>
                       </w:rPr>
                     </w:pPr>
-                    <w:bookmarkStart w:id="10" w:name="Sda07"/>
+                    <w:bookmarkStart w:id="11" w:name="Sda07"/>
                     <w:r>
                       <w:rPr>
                         <w:noProof/>
                       </w:rPr>
-                      <w:t>[11]</w:t>
+                      <w:t>[12]</w:t>
                     </w:r>
-                    <w:bookmarkEnd w:id="10"/>
+                    <w:bookmarkEnd w:id="11"/>
                   </w:p>
                 </w:tc>
                 <w:tc>
@@ -11211,14 +12757,14 @@
                         <w:noProof/>
                       </w:rPr>
                     </w:pPr>
-                    <w:bookmarkStart w:id="11" w:name="Fin10"/>
+                    <w:bookmarkStart w:id="12" w:name="Fin10"/>
                     <w:r>
                       <w:rPr>
                         <w:noProof/>
                       </w:rPr>
-                      <w:t>[12]</w:t>
+                      <w:t>[13]</w:t>
                     </w:r>
-                    <w:bookmarkEnd w:id="11"/>
+                    <w:bookmarkEnd w:id="12"/>
                   </w:p>
                 </w:tc>
                 <w:tc>
@@ -11275,14 +12821,14 @@
                         <w:noProof/>
                       </w:rPr>
                     </w:pPr>
-                    <w:bookmarkStart w:id="12" w:name="Fin09"/>
+                    <w:bookmarkStart w:id="13" w:name="Fin09"/>
                     <w:r>
                       <w:rPr>
                         <w:noProof/>
                       </w:rPr>
-                      <w:t>[13]</w:t>
+                      <w:t>[14]</w:t>
                     </w:r>
-                    <w:bookmarkEnd w:id="12"/>
+                    <w:bookmarkEnd w:id="13"/>
                   </w:p>
                 </w:tc>
                 <w:tc>
@@ -11339,14 +12885,14 @@
                         <w:noProof/>
                       </w:rPr>
                     </w:pPr>
-                    <w:bookmarkStart w:id="13" w:name="Has11"/>
+                    <w:bookmarkStart w:id="14" w:name="Has11"/>
                     <w:r>
                       <w:rPr>
                         <w:noProof/>
                       </w:rPr>
-                      <w:t>[14]</w:t>
+                      <w:t>[15]</w:t>
                     </w:r>
-                    <w:bookmarkEnd w:id="13"/>
+                    <w:bookmarkEnd w:id="14"/>
                   </w:p>
                 </w:tc>
                 <w:tc>
@@ -11403,14 +12949,14 @@
                         <w:noProof/>
                       </w:rPr>
                     </w:pPr>
-                    <w:bookmarkStart w:id="14" w:name="Met"/>
+                    <w:bookmarkStart w:id="15" w:name="Met"/>
                     <w:r>
                       <w:rPr>
                         <w:noProof/>
                       </w:rPr>
-                      <w:t>[15]</w:t>
+                      <w:t>[16]</w:t>
                     </w:r>
-                    <w:bookmarkEnd w:id="14"/>
+                    <w:bookmarkEnd w:id="15"/>
                   </w:p>
                 </w:tc>
                 <w:tc>
@@ -11432,7 +12978,7 @@
                       </w:rPr>
                       <w:t xml:space="preserve">Metaweb Technologies. Freebase. [Online]. </w:t>
                     </w:r>
-                    <w:hyperlink r:id="rId26" w:history="1">
+                    <w:hyperlink r:id="rId31" w:history="1">
                       <w:r>
                         <w:rPr>
                           <w:rStyle w:val="Hyperlink"/>
@@ -11462,14 +13008,14 @@
                         <w:noProof/>
                       </w:rPr>
                     </w:pPr>
-                    <w:bookmarkStart w:id="15" w:name="Smi"/>
+                    <w:bookmarkStart w:id="16" w:name="Smi"/>
                     <w:r>
                       <w:rPr>
                         <w:noProof/>
                       </w:rPr>
-                      <w:t>[16]</w:t>
+                      <w:t>[17]</w:t>
                     </w:r>
-                    <w:bookmarkEnd w:id="15"/>
+                    <w:bookmarkEnd w:id="16"/>
                   </w:p>
                 </w:tc>
                 <w:tc>
@@ -11489,29 +13035,9 @@
                       <w:rPr>
                         <w:noProof/>
                       </w:rPr>
-                      <w:t>Google Code. S</w:t>
+                      <w:t xml:space="preserve">Google Code. Smilie Butterfly. [Online]. </w:t>
                     </w:r>
-                    <w:r>
-                      <w:rPr>
-                        <w:noProof/>
-                      </w:rPr>
-                      <w:t>i</w:t>
-                    </w:r>
-                    <w:r>
-                      <w:rPr>
-                        <w:noProof/>
-                      </w:rPr>
-                      <w:t>mil</w:t>
-                    </w:r>
-                    <w:bookmarkStart w:id="16" w:name="_GoBack"/>
-                    <w:bookmarkEnd w:id="16"/>
-                    <w:r>
-                      <w:rPr>
-                        <w:noProof/>
-                      </w:rPr>
-                      <w:t xml:space="preserve">e Butterfly. [Online]. </w:t>
-                    </w:r>
-                    <w:hyperlink r:id="rId27" w:history="1">
+                    <w:hyperlink r:id="rId32" w:history="1">
                       <w:r>
                         <w:rPr>
                           <w:rStyle w:val="Hyperlink"/>
@@ -11546,7 +13072,7 @@
                       <w:rPr>
                         <w:noProof/>
                       </w:rPr>
-                      <w:t>[17]</w:t>
+                      <w:t>[18]</w:t>
                     </w:r>
                     <w:bookmarkEnd w:id="17"/>
                   </w:p>
@@ -11610,7 +13136,7 @@
                       <w:rPr>
                         <w:noProof/>
                       </w:rPr>
-                      <w:t>[18]</w:t>
+                      <w:t>[19]</w:t>
                     </w:r>
                     <w:bookmarkEnd w:id="18"/>
                   </w:p>
@@ -11674,7 +13200,7 @@
                       <w:rPr>
                         <w:noProof/>
                       </w:rPr>
-                      <w:t>[19]</w:t>
+                      <w:t>[20]</w:t>
                     </w:r>
                     <w:bookmarkEnd w:id="19"/>
                   </w:p>
@@ -11738,7 +13264,7 @@
                       <w:rPr>
                         <w:noProof/>
                       </w:rPr>
-                      <w:t>[20]</w:t>
+                      <w:t>[21]</w:t>
                     </w:r>
                     <w:bookmarkEnd w:id="20"/>
                   </w:p>
@@ -11802,7 +13328,7 @@
                       <w:rPr>
                         <w:noProof/>
                       </w:rPr>
-                      <w:t>[21]</w:t>
+                      <w:t>[22]</w:t>
                     </w:r>
                     <w:bookmarkEnd w:id="21"/>
                   </w:p>
@@ -11866,7 +13392,7 @@
                       <w:rPr>
                         <w:noProof/>
                       </w:rPr>
-                      <w:t>[22]</w:t>
+                      <w:t>[23]</w:t>
                     </w:r>
                     <w:bookmarkEnd w:id="22"/>
                   </w:p>
@@ -11930,7 +13456,7 @@
                       <w:rPr>
                         <w:noProof/>
                       </w:rPr>
-                      <w:t>[23]</w:t>
+                      <w:t>[24]</w:t>
                     </w:r>
                     <w:bookmarkEnd w:id="23"/>
                   </w:p>
@@ -11971,7 +13497,138 @@
                   </w:p>
                 </w:tc>
               </w:tr>
+              <w:tr>
+                <w:trPr>
+                  <w:tblCellSpacing w:w="15" w:type="dxa"/>
+                </w:trPr>
+                <w:tc>
+                  <w:tcPr>
+                    <w:tcW w:w="0" w:type="auto"/>
+                    <w:hideMark/>
+                  </w:tcPr>
+                  <w:p>
+                    <w:pPr>
+                      <w:pStyle w:val="Bibliography"/>
+                      <w:jc w:val="right"/>
+                      <w:rPr>
+                        <w:rFonts w:eastAsiaTheme="minorEastAsia"/>
+                        <w:noProof/>
+                      </w:rPr>
+                    </w:pPr>
+                    <w:r>
+                      <w:rPr>
+                        <w:noProof/>
+                      </w:rPr>
+                      <w:t>[25]</w:t>
+                    </w:r>
+                  </w:p>
+                </w:tc>
+                <w:tc>
+                  <w:tcPr>
+                    <w:tcW w:w="0" w:type="auto"/>
+                    <w:hideMark/>
+                  </w:tcPr>
+                  <w:p>
+                    <w:pPr>
+                      <w:pStyle w:val="Bibliography"/>
+                      <w:rPr>
+                        <w:rFonts w:eastAsiaTheme="minorEastAsia"/>
+                        <w:noProof/>
+                      </w:rPr>
+                    </w:pPr>
+                    <w:r>
+                      <w:rPr>
+                        <w:noProof/>
+                      </w:rPr>
+                      <w:t xml:space="preserve">(2011) Instance Matching at OAEI. [Online]. </w:t>
+                    </w:r>
+                    <w:hyperlink r:id="rId33" w:history="1">
+                      <w:r>
+                        <w:rPr>
+                          <w:rStyle w:val="Hyperlink"/>
+                          <w:noProof/>
+                        </w:rPr>
+                        <w:t>http://oaei.ontologymatching.org/2011/instance/index.html</w:t>
+                      </w:r>
+                    </w:hyperlink>
+                  </w:p>
+                </w:tc>
+              </w:tr>
+              <w:tr>
+                <w:trPr>
+                  <w:tblCellSpacing w:w="15" w:type="dxa"/>
+                </w:trPr>
+                <w:tc>
+                  <w:tcPr>
+                    <w:tcW w:w="0" w:type="auto"/>
+                    <w:hideMark/>
+                  </w:tcPr>
+                  <w:p>
+                    <w:pPr>
+                      <w:pStyle w:val="Bibliography"/>
+                      <w:jc w:val="right"/>
+                      <w:rPr>
+                        <w:rFonts w:eastAsiaTheme="minorEastAsia"/>
+                        <w:noProof/>
+                      </w:rPr>
+                    </w:pPr>
+                    <w:r>
+                      <w:rPr>
+                        <w:noProof/>
+                      </w:rPr>
+                      <w:t>[26]</w:t>
+                    </w:r>
+                  </w:p>
+                </w:tc>
+                <w:tc>
+                  <w:tcPr>
+                    <w:tcW w:w="0" w:type="auto"/>
+                    <w:hideMark/>
+                  </w:tcPr>
+                  <w:p>
+                    <w:pPr>
+                      <w:pStyle w:val="Bibliography"/>
+                      <w:rPr>
+                        <w:rFonts w:eastAsiaTheme="minorEastAsia"/>
+                        <w:noProof/>
+                      </w:rPr>
+                    </w:pPr>
+                    <w:r>
+                      <w:rPr>
+                        <w:noProof/>
+                      </w:rPr>
+                      <w:t xml:space="preserve">Alfio Ferrara. ISLab Instance Matching Benchmark. [Online]. </w:t>
+                    </w:r>
+                    <w:hyperlink r:id="rId34" w:history="1">
+                      <w:r>
+                        <w:rPr>
+                          <w:rStyle w:val="Hyperlink"/>
+                          <w:noProof/>
+                        </w:rPr>
+                        <w:t>http://islab.dico.unimi.it/iimb/</w:t>
+                      </w:r>
+                    </w:hyperlink>
+                  </w:p>
+                </w:tc>
+              </w:tr>
             </w:tbl>
+            <w:p>
+              <w:pPr>
+                <w:pStyle w:val="Bibliography"/>
+                <w:rPr>
+                  <w:rFonts w:eastAsiaTheme="minorEastAsia"/>
+                  <w:noProof/>
+                  <w:vanish/>
+                </w:rPr>
+              </w:pPr>
+              <w:r>
+                <w:rPr>
+                  <w:noProof/>
+                  <w:vanish/>
+                </w:rPr>
+                <w:t>x</w:t>
+              </w:r>
+            </w:p>
             <w:p>
               <w:pPr>
                 <w:sectPr>
@@ -12985,7 +14642,6 @@
   <w:style w:type="paragraph" w:default="1" w:styleId="Normal">
     <w:name w:val="Normal"/>
     <w:qFormat/>
-    <w:rsid w:val="00A90C56"/>
     <w:pPr>
       <w:spacing w:after="80"/>
       <w:jc w:val="both"/>
@@ -13002,7 +14658,6 @@
     <w:link w:val="Heading1Char"/>
     <w:uiPriority w:val="9"/>
     <w:qFormat/>
-    <w:rsid w:val="00A90C56"/>
     <w:pPr>
       <w:keepNext/>
       <w:numPr>
@@ -13023,7 +14678,6 @@
     <w:basedOn w:val="Heading1"/>
     <w:next w:val="Normal"/>
     <w:qFormat/>
-    <w:rsid w:val="00A90C56"/>
     <w:pPr>
       <w:numPr>
         <w:ilvl w:val="1"/>
@@ -13036,7 +14690,6 @@
     <w:basedOn w:val="Heading2"/>
     <w:next w:val="Normal"/>
     <w:qFormat/>
-    <w:rsid w:val="00A90C56"/>
     <w:pPr>
       <w:numPr>
         <w:ilvl w:val="2"/>
@@ -13054,7 +14707,6 @@
     <w:basedOn w:val="Heading3"/>
     <w:next w:val="Normal"/>
     <w:qFormat/>
-    <w:rsid w:val="00A90C56"/>
     <w:pPr>
       <w:numPr>
         <w:ilvl w:val="3"/>
@@ -13067,7 +14719,6 @@
     <w:basedOn w:val="ListNumber3"/>
     <w:next w:val="Normal"/>
     <w:qFormat/>
-    <w:rsid w:val="00A90C56"/>
     <w:pPr>
       <w:numPr>
         <w:ilvl w:val="4"/>
@@ -13088,7 +14739,6 @@
     <w:basedOn w:val="Normal"/>
     <w:next w:val="Normal"/>
     <w:qFormat/>
-    <w:rsid w:val="00A90C56"/>
     <w:pPr>
       <w:numPr>
         <w:ilvl w:val="5"/>
@@ -13108,7 +14758,6 @@
     <w:basedOn w:val="Normal"/>
     <w:next w:val="Normal"/>
     <w:qFormat/>
-    <w:rsid w:val="00A90C56"/>
     <w:pPr>
       <w:numPr>
         <w:ilvl w:val="6"/>
@@ -13126,7 +14775,6 @@
     <w:basedOn w:val="Normal"/>
     <w:next w:val="Normal"/>
     <w:qFormat/>
-    <w:rsid w:val="00A90C56"/>
     <w:pPr>
       <w:numPr>
         <w:ilvl w:val="7"/>
@@ -13145,7 +14793,6 @@
     <w:basedOn w:val="Normal"/>
     <w:next w:val="Normal"/>
     <w:qFormat/>
-    <w:rsid w:val="00A90C56"/>
     <w:pPr>
       <w:numPr>
         <w:ilvl w:val="8"/>
@@ -13162,6 +14809,7 @@
   <w:style w:type="character" w:default="1" w:styleId="DefaultParagraphFont">
     <w:name w:val="Default Paragraph Font"/>
     <w:uiPriority w:val="1"/>
+    <w:semiHidden/>
     <w:unhideWhenUsed/>
   </w:style>
   <w:style w:type="table" w:default="1" w:styleId="TableNormal">
@@ -13188,7 +14836,6 @@
   <w:style w:type="character" w:styleId="FootnoteReference">
     <w:name w:val="footnote reference"/>
     <w:semiHidden/>
-    <w:rsid w:val="00A90C56"/>
     <w:rPr>
       <w:rFonts w:ascii="Times New Roman" w:hAnsi="Times New Roman"/>
       <w:sz w:val="18"/>
@@ -13198,7 +14845,6 @@
   <w:style w:type="paragraph" w:customStyle="1" w:styleId="Author">
     <w:name w:val="Author"/>
     <w:basedOn w:val="Normal"/>
-    <w:rsid w:val="00A90C56"/>
     <w:pPr>
       <w:jc w:val="center"/>
     </w:pPr>
@@ -13210,7 +14856,6 @@
   <w:style w:type="paragraph" w:customStyle="1" w:styleId="Paper-Title">
     <w:name w:val="Paper-Title"/>
     <w:basedOn w:val="Normal"/>
-    <w:rsid w:val="00A90C56"/>
     <w:pPr>
       <w:spacing w:after="120"/>
       <w:jc w:val="center"/>
@@ -13224,7 +14869,6 @@
   <w:style w:type="paragraph" w:customStyle="1" w:styleId="Affiliations">
     <w:name w:val="Affiliations"/>
     <w:basedOn w:val="Normal"/>
-    <w:rsid w:val="00A90C56"/>
     <w:pPr>
       <w:jc w:val="center"/>
     </w:pPr>
@@ -13237,7 +14881,6 @@
     <w:name w:val="footnote text"/>
     <w:basedOn w:val="Normal"/>
     <w:semiHidden/>
-    <w:rsid w:val="00A90C56"/>
     <w:pPr>
       <w:ind w:left="144" w:hanging="144"/>
     </w:pPr>
@@ -13245,7 +14888,6 @@
   <w:style w:type="paragraph" w:customStyle="1" w:styleId="Bullet">
     <w:name w:val="Bullet"/>
     <w:basedOn w:val="Normal"/>
-    <w:rsid w:val="00A90C56"/>
     <w:pPr>
       <w:ind w:left="144" w:hanging="144"/>
     </w:pPr>
@@ -13253,7 +14895,6 @@
   <w:style w:type="paragraph" w:styleId="Footer">
     <w:name w:val="footer"/>
     <w:basedOn w:val="Normal"/>
-    <w:rsid w:val="00A90C56"/>
     <w:pPr>
       <w:tabs>
         <w:tab w:val="center" w:pos="4320"/>
@@ -13264,7 +14905,6 @@
   <w:style w:type="paragraph" w:customStyle="1" w:styleId="E-Mail">
     <w:name w:val="E-Mail"/>
     <w:basedOn w:val="Author"/>
-    <w:rsid w:val="00A90C56"/>
     <w:pPr>
       <w:spacing w:after="60"/>
     </w:pPr>
@@ -13272,7 +14912,6 @@
   <w:style w:type="paragraph" w:customStyle="1" w:styleId="Abstract">
     <w:name w:val="Abstract"/>
     <w:basedOn w:val="Heading1"/>
-    <w:rsid w:val="00A90C56"/>
     <w:pPr>
       <w:numPr>
         <w:numId w:val="0"/>
@@ -13289,7 +14928,6 @@
   <w:style w:type="paragraph" w:styleId="ListNumber3">
     <w:name w:val="List Number 3"/>
     <w:basedOn w:val="Normal"/>
-    <w:rsid w:val="00A90C56"/>
     <w:pPr>
       <w:ind w:left="1080" w:hanging="360"/>
     </w:pPr>
@@ -13297,7 +14935,6 @@
   <w:style w:type="paragraph" w:customStyle="1" w:styleId="Captions">
     <w:name w:val="Captions"/>
     <w:basedOn w:val="Normal"/>
-    <w:rsid w:val="00A90C56"/>
     <w:pPr>
       <w:framePr w:w="4680" w:h="2160" w:hRule="exact" w:hSpace="187" w:wrap="around" w:hAnchor="text" w:yAlign="bottom" w:anchorLock="1"/>
       <w:jc w:val="center"/>
@@ -13309,7 +14946,6 @@
   <w:style w:type="paragraph" w:customStyle="1" w:styleId="References">
     <w:name w:val="References"/>
     <w:basedOn w:val="Normal"/>
-    <w:rsid w:val="00A90C56"/>
     <w:pPr>
       <w:numPr>
         <w:numId w:val="2"/>
@@ -13320,12 +14956,10 @@
   <w:style w:type="character" w:styleId="PageNumber">
     <w:name w:val="page number"/>
     <w:basedOn w:val="DefaultParagraphFont"/>
-    <w:rsid w:val="00A90C56"/>
   </w:style>
   <w:style w:type="paragraph" w:styleId="BodyTextIndent">
     <w:name w:val="Body Text Indent"/>
     <w:basedOn w:val="Normal"/>
-    <w:rsid w:val="00A90C56"/>
     <w:pPr>
       <w:spacing w:after="0"/>
       <w:ind w:firstLine="360"/>
@@ -13335,7 +14969,6 @@
     <w:name w:val="Document Map"/>
     <w:basedOn w:val="Normal"/>
     <w:semiHidden/>
-    <w:rsid w:val="00A90C56"/>
     <w:pPr>
       <w:shd w:val="clear" w:color="auto" w:fill="000080"/>
     </w:pPr>
@@ -13348,7 +14981,6 @@
     <w:basedOn w:val="Normal"/>
     <w:next w:val="Normal"/>
     <w:qFormat/>
-    <w:rsid w:val="00A90C56"/>
     <w:pPr>
       <w:jc w:val="center"/>
     </w:pPr>
@@ -13363,7 +14995,6 @@
   <w:style w:type="paragraph" w:styleId="BodyText">
     <w:name w:val="Body Text"/>
     <w:basedOn w:val="Normal"/>
-    <w:rsid w:val="00A90C56"/>
     <w:pPr>
       <w:framePr w:w="4680" w:h="2112" w:hRule="exact" w:hSpace="187" w:wrap="around" w:vAnchor="page" w:hAnchor="page" w:x="1155" w:y="12245" w:anchorLock="1"/>
       <w:spacing w:after="0"/>
@@ -13375,7 +15006,6 @@
   <w:style w:type="character" w:styleId="Hyperlink">
     <w:name w:val="Hyperlink"/>
     <w:uiPriority w:val="99"/>
-    <w:rsid w:val="00A90C56"/>
     <w:rPr>
       <w:color w:val="0000FF"/>
       <w:u w:val="single"/>
@@ -13384,7 +15014,6 @@
   <w:style w:type="paragraph" w:styleId="Header">
     <w:name w:val="header"/>
     <w:basedOn w:val="Normal"/>
-    <w:rsid w:val="00A90C56"/>
     <w:pPr>
       <w:tabs>
         <w:tab w:val="center" w:pos="4320"/>
@@ -14571,7 +16200,7 @@
     <b:Pages>1-22</b:Pages>
     <b:JournalName>International Journal on Semantic Web and Information Systems</b:JournalName>
     <b:StandardNumber>ISNN: 1552-6283</b:StandardNumber>
-    <b:RefOrder>6</b:RefOrder>
+    <b:RefOrder>7</b:RefOrder>
   </b:Source>
   <b:Source>
     <b:Tag>Smi</b:Tag>
@@ -14588,7 +16217,7 @@
         </b:NameList>
       </b:Author>
     </b:Author>
-    <b:RefOrder>16</b:RefOrder>
+    <b:RefOrder>17</b:RefOrder>
   </b:Source>
   <b:Source>
     <b:Tag>Met</b:Tag>
@@ -14606,7 +16235,7 @@
     </b:Author>
     <b:InternetSiteTitle>Freebase</b:InternetSiteTitle>
     <b:URL>http://www.freebase.com/</b:URL>
-    <b:RefOrder>15</b:RefOrder>
+    <b:RefOrder>16</b:RefOrder>
   </b:Source>
   <b:Source>
     <b:Tag>Goo</b:Tag>
@@ -14623,7 +16252,7 @@
         </b:NameList>
       </b:Author>
     </b:Author>
-    <b:RefOrder>5</b:RefOrder>
+    <b:RefOrder>6</b:RefOrder>
   </b:Source>
   <b:Source>
     <b:Tag>Boy11</b:Tag>
@@ -14648,7 +16277,7 @@
         </b:NameList>
       </b:Author>
     </b:Author>
-    <b:RefOrder>2</b:RefOrder>
+    <b:RefOrder>3</b:RefOrder>
   </b:Source>
   <b:Source>
     <b:Tag>Kav11</b:Tag>
@@ -14680,7 +16309,7 @@
         </b:NameList>
       </b:Author>
     </b:Author>
-    <b:RefOrder>4</b:RefOrder>
+    <b:RefOrder>5</b:RefOrder>
   </b:Source>
   <b:Source>
     <b:Tag>LaV11</b:Tag>
@@ -14718,7 +16347,7 @@
         </b:NameList>
       </b:Author>
     </b:Author>
-    <b:RefOrder>3</b:RefOrder>
+    <b:RefOrder>4</b:RefOrder>
   </b:Source>
   <b:Source>
     <b:Tag>Her03</b:Tag>
@@ -14738,7 +16367,7 @@
         </b:NameList>
       </b:Author>
     </b:Author>
-    <b:RefOrder>1</b:RefOrder>
+    <b:RefOrder>2</b:RefOrder>
   </b:Source>
   <b:Source>
     <b:Tag>Rei04</b:Tag>
@@ -14771,7 +16400,7 @@
         </b:NameList>
       </b:Author>
     </b:Author>
-    <b:RefOrder>9</b:RefOrder>
+    <b:RefOrder>10</b:RefOrder>
   </b:Source>
   <b:Source>
     <b:Tag>Wan03</b:Tag>
@@ -14794,7 +16423,7 @@
         </b:NameList>
       </b:Author>
     </b:Author>
-    <b:RefOrder>10</b:RefOrder>
+    <b:RefOrder>11</b:RefOrder>
   </b:Source>
   <b:Source>
     <b:Tag>Fin10</b:Tag>
@@ -14825,7 +16454,7 @@
         </b:NameList>
       </b:Author>
     </b:Author>
-    <b:RefOrder>12</b:RefOrder>
+    <b:RefOrder>13</b:RefOrder>
   </b:Source>
   <b:Source>
     <b:Tag>Fin09</b:Tag>
@@ -14860,7 +16489,7 @@
         </b:NameList>
       </b:Author>
     </b:Author>
-    <b:RefOrder>13</b:RefOrder>
+    <b:RefOrder>14</b:RefOrder>
   </b:Source>
   <b:Source>
     <b:Tag>Has11</b:Tag>
@@ -14900,7 +16529,7 @@
         </b:NameList>
       </b:Author>
     </b:Author>
-    <b:RefOrder>14</b:RefOrder>
+    <b:RefOrder>15</b:RefOrder>
   </b:Source>
   <b:Source>
     <b:Tag>Mil03</b:Tag>
@@ -14927,7 +16556,7 @@
     <b:JournalName>IEEE Data Engineering Bulletin</b:JournalName>
     <b:Volume>26</b:Volume>
     <b:Issue>3</b:Issue>
-    <b:RefOrder>8</b:RefOrder>
+    <b:RefOrder>9</b:RefOrder>
   </b:Source>
   <b:Source>
     <b:Tag>Faw06</b:Tag>
@@ -14948,7 +16577,7 @@
         </b:NameList>
       </b:Author>
     </b:Author>
-    <b:RefOrder>21</b:RefOrder>
+    <b:RefOrder>22</b:RefOrder>
   </b:Source>
   <b:Source>
     <b:Tag>Aue07</b:Tag>
@@ -14987,7 +16616,7 @@
       </b:Author>
     </b:Author>
     <b:ConferenceName>6th International and 2nd Asian Semantic Web Conference </b:ConferenceName>
-    <b:RefOrder>22</b:RefOrder>
+    <b:RefOrder>23</b:RefOrder>
   </b:Source>
   <b:Source>
     <b:Tag>Suc07</b:Tag>
@@ -15015,7 +16644,7 @@
         </b:NameList>
       </b:Author>
     </b:Author>
-    <b:RefOrder>23</b:RefOrder>
+    <b:RefOrder>24</b:RefOrder>
   </b:Source>
   <b:Source>
     <b:Tag>Peu11</b:Tag>
@@ -15042,7 +16671,7 @@
         </b:NameList>
       </b:Author>
     </b:Author>
-    <b:RefOrder>17</b:RefOrder>
+    <b:RefOrder>18</b:RefOrder>
   </b:Source>
   <b:Source>
     <b:Tag>Kow72</b:Tag>
@@ -15065,7 +16694,7 @@
     <b:JournalName>Journal of the Royal Statistical Society</b:JournalName>
     <b:Volume>21</b:Volume>
     <b:Issue>1</b:Issue>
-    <b:RefOrder>19</b:RefOrder>
+    <b:RefOrder>20</b:RefOrder>
   </b:Source>
   <b:Source>
     <b:Tag>Bos08</b:Tag>
@@ -15089,7 +16718,7 @@
       </b:Author>
     </b:Author>
     <b:Publisher>O'Reilly Media</b:Publisher>
-    <b:RefOrder>20</b:RefOrder>
+    <b:RefOrder>21</b:RefOrder>
   </b:Source>
   <b:Source>
     <b:Tag>Peu12</b:Tag>
@@ -15115,7 +16744,7 @@
       </b:Author>
     </b:Author>
     <b:ConferenceName>28th IEEE International Conference on Data Engineering</b:ConferenceName>
-    <b:RefOrder>7</b:RefOrder>
+    <b:RefOrder>8</b:RefOrder>
   </b:Source>
   <b:Source>
     <b:Tag>Sda07</b:Tag>
@@ -15149,7 +16778,7 @@
       </b:Author>
     </b:Author>
     <b:BookTitle>On th</b:BookTitle>
-    <b:RefOrder>11</b:RefOrder>
+    <b:RefOrder>12</b:RefOrder>
   </b:Source>
   <b:Source>
     <b:Tag>Str05</b:Tag>
@@ -15173,13 +16802,71 @@
         </b:NameList>
       </b:Author>
     </b:Author>
-    <b:RefOrder>18</b:RefOrder>
+    <b:RefOrder>19</b:RefOrder>
+  </b:Source>
+  <b:Source>
+    <b:Tag>Lim10</b:Tag>
+    <b:SourceType>JournalArticle</b:SourceType>
+    <b:Guid>{9B02069B-A1A2-4638-9612-D5E8EE946057}</b:Guid>
+    <b:Author>
+      <b:Author>
+        <b:NameList>
+          <b:Person>
+            <b:Last>Limaye</b:Last>
+            <b:First>Girija</b:First>
+          </b:Person>
+          <b:Person>
+            <b:Last>Sarawagi</b:Last>
+            <b:First>Sunita</b:First>
+          </b:Person>
+          <b:Person>
+            <b:Last>Chakrabarti</b:Last>
+            <b:First>Soumen</b:First>
+          </b:Person>
+        </b:NameList>
+      </b:Author>
+    </b:Author>
+    <b:Title>Annotating and Searching Web Tables Using Entities, Types and Relationships</b:Title>
+    <b:JournalName>Proceedings of the VLDB Endowment</b:JournalName>
+    <b:Year>2010</b:Year>
+    <b:Month>September</b:Month>
+    <b:Pages>1338-1347</b:Pages>
+    <b:Volume>III</b:Volume>
+    <b:Issue>1</b:Issue>
+    <b:RefOrder>1</b:RefOrder>
+  </b:Source>
+  <b:Source>
+    <b:Tag>Ins11</b:Tag>
+    <b:SourceType>InternetSite</b:SourceType>
+    <b:Guid>{F7570CD9-CDCB-46AF-A45F-3080A869B3D5}</b:Guid>
+    <b:Year>2011</b:Year>
+    <b:InternetSiteTitle>Instance Matching at OAEI</b:InternetSiteTitle>
+    <b:URL>http://oaei.ontologymatching.org/2011/instance/index.html</b:URL>
+    <b:RefOrder>25</b:RefOrder>
+  </b:Source>
+  <b:Source>
+    <b:Tag>Fer</b:Tag>
+    <b:SourceType>InternetSite</b:SourceType>
+    <b:Guid>{570A4CB8-474A-469D-AAEE-E68AE3653025}</b:Guid>
+    <b:InternetSiteTitle>ISLab Instance Matching Benchmark</b:InternetSiteTitle>
+    <b:URL>http://islab.dico.unimi.it/iimb/</b:URL>
+    <b:Author>
+      <b:Author>
+        <b:NameList>
+          <b:Person>
+            <b:Last>Ferrara</b:Last>
+            <b:First>Alfio</b:First>
+          </b:Person>
+        </b:NameList>
+      </b:Author>
+    </b:Author>
+    <b:RefOrder>26</b:RefOrder>
   </b:Source>
 </b:Sources>
 </file>
 
 <file path=customXml/itemProps1.xml><?xml version="1.0" encoding="utf-8"?>
-<ds:datastoreItem xmlns:ds="http://schemas.openxmlformats.org/officeDocument/2006/customXml" ds:itemID="{B0BE0FCE-F22E-469E-A342-88055C548515}">
+<ds:datastoreItem xmlns:ds="http://schemas.openxmlformats.org/officeDocument/2006/customXml" ds:itemID="{618F1492-BBAF-410D-A139-F397933A2D47}">
   <ds:schemaRefs>
     <ds:schemaRef ds:uri="http://schemas.openxmlformats.org/officeDocument/2006/bibliography"/>
   </ds:schemaRefs>

</xml_diff>